<commit_message>
Practicing Audio/Video in HTML
</commit_message>
<xml_diff>
--- a/Front End Dev Notes.docx
+++ b/Front End Dev Notes.docx
@@ -1,6 +1,6 @@
 
 <file path=word/document.xml><?xml version="1.0" encoding="utf-8"?>
-<w:document xmlns:wpc="http://schemas.microsoft.com/office/word/2010/wordprocessingCanvas" xmlns:cx="http://schemas.microsoft.com/office/drawing/2014/chartex" xmlns:cx1="http://schemas.microsoft.com/office/drawing/2015/9/8/chartex" xmlns:cx2="http://schemas.microsoft.com/office/drawing/2015/10/21/chartex" xmlns:cx3="http://schemas.microsoft.com/office/drawing/2016/5/9/chartex" xmlns:cx4="http://schemas.microsoft.com/office/drawing/2016/5/10/chartex" xmlns:cx5="http://schemas.microsoft.com/office/drawing/2016/5/11/chartex" xmlns:cx6="http://schemas.microsoft.com/office/drawing/2016/5/12/chartex" xmlns:cx7="http://schemas.microsoft.com/office/drawing/2016/5/13/chartex" xmlns:cx8="http://schemas.microsoft.com/office/drawing/2016/5/14/chartex" xmlns:mc="http://schemas.openxmlformats.org/markup-compatibility/2006" xmlns:aink="http://schemas.microsoft.com/office/drawing/2016/ink" xmlns:am3d="http://schemas.microsoft.com/office/drawing/2017/model3d" xmlns:o="urn:schemas-microsoft-com:office:office" xmlns:oel="http://schemas.microsoft.com/office/2019/extlst" xmlns:r="http://schemas.openxmlformats.org/officeDocument/2006/relationships" xmlns:m="http://schemas.openxmlformats.org/officeDocument/2006/math" xmlns:v="urn:schemas-microsoft-com:vml" xmlns:wp14="http://schemas.microsoft.com/office/word/2010/wordprocessingDrawing" xmlns:wp="http://schemas.openxmlformats.org/drawingml/2006/wordprocessingDrawing" xmlns:w10="urn:schemas-microsoft-com:office:word" xmlns:w="http://schemas.openxmlformats.org/wordprocessingml/2006/main" xmlns:w14="http://schemas.microsoft.com/office/word/2010/wordml" xmlns:w15="http://schemas.microsoft.com/office/word/2012/wordml" xmlns:w16cex="http://schemas.microsoft.com/office/word/2018/wordml/cex" xmlns:w16cid="http://schemas.microsoft.com/office/word/2016/wordml/cid" xmlns:w16="http://schemas.microsoft.com/office/word/2018/wordml" xmlns:w16sdtdh="http://schemas.microsoft.com/office/word/2020/wordml/sdtdatahash" xmlns:w16se="http://schemas.microsoft.com/office/word/2015/wordml/symex" xmlns:wpg="http://schemas.microsoft.com/office/word/2010/wordprocessingGroup" xmlns:wpi="http://schemas.microsoft.com/office/word/2010/wordprocessingInk" xmlns:wne="http://schemas.microsoft.com/office/word/2006/wordml" xmlns:wps="http://schemas.microsoft.com/office/word/2010/wordprocessingShape" mc:Ignorable="w14 w15 w16se w16cid w16 w16cex w16sdtdh wp14">
+<w:document xmlns:wpc="http://schemas.microsoft.com/office/word/2010/wordprocessingCanvas" xmlns:cx="http://schemas.microsoft.com/office/drawing/2014/chartex" xmlns:cx1="http://schemas.microsoft.com/office/drawing/2015/9/8/chartex" xmlns:cx2="http://schemas.microsoft.com/office/drawing/2015/10/21/chartex" xmlns:cx3="http://schemas.microsoft.com/office/drawing/2016/5/9/chartex" xmlns:cx4="http://schemas.microsoft.com/office/drawing/2016/5/10/chartex" xmlns:cx5="http://schemas.microsoft.com/office/drawing/2016/5/11/chartex" xmlns:cx6="http://schemas.microsoft.com/office/drawing/2016/5/12/chartex" xmlns:cx7="http://schemas.microsoft.com/office/drawing/2016/5/13/chartex" xmlns:cx8="http://schemas.microsoft.com/office/drawing/2016/5/14/chartex" xmlns:mc="http://schemas.openxmlformats.org/markup-compatibility/2006" xmlns:aink="http://schemas.microsoft.com/office/drawing/2016/ink" xmlns:am3d="http://schemas.microsoft.com/office/drawing/2017/model3d" xmlns:o="urn:schemas-microsoft-com:office:office" xmlns:oel="http://schemas.microsoft.com/office/2019/extlst" xmlns:r="http://schemas.openxmlformats.org/officeDocument/2006/relationships" xmlns:m="http://schemas.openxmlformats.org/officeDocument/2006/math" xmlns:v="urn:schemas-microsoft-com:vml" xmlns:wp14="http://schemas.microsoft.com/office/word/2010/wordprocessingDrawing" xmlns:wp="http://schemas.openxmlformats.org/drawingml/2006/wordprocessingDrawing" xmlns:w10="urn:schemas-microsoft-com:office:word" xmlns:w="http://schemas.openxmlformats.org/wordprocessingml/2006/main" xmlns:w14="http://schemas.microsoft.com/office/word/2010/wordml" xmlns:w15="http://schemas.microsoft.com/office/word/2012/wordml" xmlns:w16cex="http://schemas.microsoft.com/office/word/2018/wordml/cex" xmlns:w16cid="http://schemas.microsoft.com/office/word/2016/wordml/cid" xmlns:w16="http://schemas.microsoft.com/office/word/2018/wordml" xmlns:w16du="http://schemas.microsoft.com/office/word/2023/wordml/word16du" xmlns:w16sdtdh="http://schemas.microsoft.com/office/word/2020/wordml/sdtdatahash" xmlns:w16sdtfl="http://schemas.microsoft.com/office/word/2024/wordml/sdtformatlock" xmlns:w16se="http://schemas.microsoft.com/office/word/2015/wordml/symex" xmlns:wpg="http://schemas.microsoft.com/office/word/2010/wordprocessingGroup" xmlns:wpi="http://schemas.microsoft.com/office/word/2010/wordprocessingInk" xmlns:wne="http://schemas.microsoft.com/office/word/2006/wordml" xmlns:wps="http://schemas.microsoft.com/office/word/2010/wordprocessingShape" mc:Ignorable="w14 w15 w16se w16cid w16 w16cex w16sdtdh w16sdtfl w16du wp14">
   <w:body>
     <w:p>
       <w:pPr>
@@ -3435,33 +3435,7 @@
           <w:lang w:eastAsia="en-GB"/>
           <w14:ligatures w14:val="none"/>
         </w:rPr>
-        <w:t>&lt;</w:t>
-      </w:r>
-      <w:proofErr w:type="spellStart"/>
-      <w:r>
-        <w:rPr>
-          <w:rFonts w:ascii="Courier New" w:eastAsia="Times New Roman" w:hAnsi="Courier New" w:cs="Courier New"/>
-          <w:kern w:val="0"/>
-          <w:sz w:val="20"/>
-          <w:szCs w:val="20"/>
-          <w:highlight w:val="yellow"/>
-          <w:lang w:eastAsia="en-GB"/>
-          <w14:ligatures w14:val="none"/>
-        </w:rPr>
-        <w:t>ul</w:t>
-      </w:r>
-      <w:proofErr w:type="spellEnd"/>
-      <w:r>
-        <w:rPr>
-          <w:rFonts w:ascii="Courier New" w:eastAsia="Times New Roman" w:hAnsi="Courier New" w:cs="Courier New"/>
-          <w:kern w:val="0"/>
-          <w:sz w:val="20"/>
-          <w:szCs w:val="20"/>
-          <w:highlight w:val="yellow"/>
-          <w:lang w:eastAsia="en-GB"/>
-          <w14:ligatures w14:val="none"/>
-        </w:rPr>
-        <w:t>&gt;</w:t>
+        <w:t>&lt;ul&gt;</w:t>
       </w:r>
       <w:r>
         <w:rPr>
@@ -3591,29 +3565,7 @@
           <w:lang w:eastAsia="en-GB"/>
           <w14:ligatures w14:val="none"/>
         </w:rPr>
-        <w:t>&lt;</w:t>
-      </w:r>
-      <w:proofErr w:type="spellStart"/>
-      <w:r>
-        <w:rPr>
-          <w:rFonts w:ascii="Times New Roman" w:eastAsia="Times New Roman" w:hAnsi="Times New Roman" w:cs="Times New Roman"/>
-          <w:color w:val="00B050"/>
-          <w:kern w:val="0"/>
-          <w:lang w:eastAsia="en-GB"/>
-          <w14:ligatures w14:val="none"/>
-        </w:rPr>
-        <w:t>ul</w:t>
-      </w:r>
-      <w:proofErr w:type="spellEnd"/>
-      <w:r>
-        <w:rPr>
-          <w:rFonts w:ascii="Times New Roman" w:eastAsia="Times New Roman" w:hAnsi="Times New Roman" w:cs="Times New Roman"/>
-          <w:color w:val="00B050"/>
-          <w:kern w:val="0"/>
-          <w:lang w:eastAsia="en-GB"/>
-          <w14:ligatures w14:val="none"/>
-        </w:rPr>
-        <w:t>&gt;</w:t>
+        <w:t>&lt;ul&gt;</w:t>
       </w:r>
     </w:p>
     <w:p>
@@ -3683,29 +3635,7 @@
           <w14:ligatures w14:val="none"/>
         </w:rPr>
         <w:lastRenderedPageBreak/>
-        <w:t>&lt;/</w:t>
-      </w:r>
-      <w:proofErr w:type="spellStart"/>
-      <w:r>
-        <w:rPr>
-          <w:rFonts w:ascii="Times New Roman" w:eastAsia="Times New Roman" w:hAnsi="Times New Roman" w:cs="Times New Roman"/>
-          <w:color w:val="00B050"/>
-          <w:kern w:val="0"/>
-          <w:lang w:eastAsia="en-GB"/>
-          <w14:ligatures w14:val="none"/>
-        </w:rPr>
-        <w:t>ul</w:t>
-      </w:r>
-      <w:proofErr w:type="spellEnd"/>
-      <w:r>
-        <w:rPr>
-          <w:rFonts w:ascii="Times New Roman" w:eastAsia="Times New Roman" w:hAnsi="Times New Roman" w:cs="Times New Roman"/>
-          <w:color w:val="00B050"/>
-          <w:kern w:val="0"/>
-          <w:lang w:eastAsia="en-GB"/>
-          <w14:ligatures w14:val="none"/>
-        </w:rPr>
-        <w:t>&gt;</w:t>
+        <w:t>&lt;/ul&gt;</w:t>
       </w:r>
     </w:p>
     <w:p>
@@ -7436,7 +7366,6 @@
         </w:rPr>
         <w:t xml:space="preserve">, </w:t>
       </w:r>
-      <w:proofErr w:type="spellStart"/>
       <w:r>
         <w:rPr>
           <w:rFonts w:ascii="Courier New" w:eastAsia="Times New Roman" w:hAnsi="Courier New" w:cs="Courier New"/>
@@ -7448,7 +7377,6 @@
         </w:rPr>
         <w:t>autoplay</w:t>
       </w:r>
-      <w:proofErr w:type="spellEnd"/>
       <w:r>
         <w:rPr>
           <w:rFonts w:ascii="Times New Roman" w:eastAsia="Times New Roman" w:hAnsi="Times New Roman" w:cs="Times New Roman"/>
@@ -13642,6 +13570,39 @@
           <w14:ligatures w14:val="none"/>
         </w:rPr>
       </w:pPr>
+      <w:r>
+        <w:rPr>
+          <w:rFonts w:ascii="Times New Roman" w:eastAsia="Times New Roman" w:hAnsi="Times New Roman" w:cs="Times New Roman"/>
+          <w:color w:val="00B050"/>
+          <w:kern w:val="0"/>
+          <w:lang w:eastAsia="en-GB"/>
+          <w14:ligatures w14:val="none"/>
+        </w:rPr>
+        <w:t>a:link {</w:t>
+      </w:r>
+    </w:p>
+    <w:p>
+      <w:pPr>
+        <w:spacing w:line="360" w:lineRule="auto"/>
+        <w:ind w:left="709"/>
+        <w:rPr>
+          <w:rFonts w:ascii="Times New Roman" w:eastAsia="Times New Roman" w:hAnsi="Times New Roman" w:cs="Times New Roman"/>
+          <w:color w:val="00B050"/>
+          <w:kern w:val="0"/>
+          <w:lang w:eastAsia="en-GB"/>
+          <w14:ligatures w14:val="none"/>
+        </w:rPr>
+      </w:pPr>
+      <w:r>
+        <w:rPr>
+          <w:rFonts w:ascii="Times New Roman" w:eastAsia="Times New Roman" w:hAnsi="Times New Roman" w:cs="Times New Roman"/>
+          <w:color w:val="00B050"/>
+          <w:kern w:val="0"/>
+          <w:lang w:eastAsia="en-GB"/>
+          <w14:ligatures w14:val="none"/>
+        </w:rPr>
+        <w:t xml:space="preserve">  </w:t>
+      </w:r>
       <w:proofErr w:type="spellStart"/>
       <w:r>
         <w:rPr>
@@ -13651,7 +13612,7 @@
           <w:lang w:eastAsia="en-GB"/>
           <w14:ligatures w14:val="none"/>
         </w:rPr>
-        <w:t>a:link</w:t>
+        <w:t>color</w:t>
       </w:r>
       <w:proofErr w:type="spellEnd"/>
       <w:r>
@@ -13662,7 +13623,7 @@
           <w:lang w:eastAsia="en-GB"/>
           <w14:ligatures w14:val="none"/>
         </w:rPr>
-        <w:t xml:space="preserve"> {</w:t>
+        <w:t>: blue;</w:t>
       </w:r>
     </w:p>
     <w:p>
@@ -13685,29 +13646,7 @@
           <w:lang w:eastAsia="en-GB"/>
           <w14:ligatures w14:val="none"/>
         </w:rPr>
-        <w:t xml:space="preserve">  </w:t>
-      </w:r>
-      <w:proofErr w:type="spellStart"/>
-      <w:r>
-        <w:rPr>
-          <w:rFonts w:ascii="Times New Roman" w:eastAsia="Times New Roman" w:hAnsi="Times New Roman" w:cs="Times New Roman"/>
-          <w:color w:val="00B050"/>
-          <w:kern w:val="0"/>
-          <w:lang w:eastAsia="en-GB"/>
-          <w14:ligatures w14:val="none"/>
-        </w:rPr>
-        <w:t>color</w:t>
-      </w:r>
-      <w:proofErr w:type="spellEnd"/>
-      <w:r>
-        <w:rPr>
-          <w:rFonts w:ascii="Times New Roman" w:eastAsia="Times New Roman" w:hAnsi="Times New Roman" w:cs="Times New Roman"/>
-          <w:color w:val="00B050"/>
-          <w:kern w:val="0"/>
-          <w:lang w:eastAsia="en-GB"/>
-          <w14:ligatures w14:val="none"/>
-        </w:rPr>
-        <w:t>: blue;</w:t>
+        <w:t>}</w:t>
       </w:r>
     </w:p>
     <w:p>
@@ -13722,29 +13661,6 @@
           <w14:ligatures w14:val="none"/>
         </w:rPr>
       </w:pPr>
-      <w:r>
-        <w:rPr>
-          <w:rFonts w:ascii="Times New Roman" w:eastAsia="Times New Roman" w:hAnsi="Times New Roman" w:cs="Times New Roman"/>
-          <w:color w:val="00B050"/>
-          <w:kern w:val="0"/>
-          <w:lang w:eastAsia="en-GB"/>
-          <w14:ligatures w14:val="none"/>
-        </w:rPr>
-        <w:t>}</w:t>
-      </w:r>
-    </w:p>
-    <w:p>
-      <w:pPr>
-        <w:spacing w:line="360" w:lineRule="auto"/>
-        <w:ind w:left="709"/>
-        <w:rPr>
-          <w:rFonts w:ascii="Times New Roman" w:eastAsia="Times New Roman" w:hAnsi="Times New Roman" w:cs="Times New Roman"/>
-          <w:color w:val="00B050"/>
-          <w:kern w:val="0"/>
-          <w:lang w:eastAsia="en-GB"/>
-          <w14:ligatures w14:val="none"/>
-        </w:rPr>
-      </w:pPr>
     </w:p>
     <w:p>
       <w:pPr>
@@ -13758,27 +13674,15 @@
           <w14:ligatures w14:val="none"/>
         </w:rPr>
       </w:pPr>
-      <w:proofErr w:type="spellStart"/>
-      <w:r>
-        <w:rPr>
-          <w:rFonts w:ascii="Times New Roman" w:eastAsia="Times New Roman" w:hAnsi="Times New Roman" w:cs="Times New Roman"/>
-          <w:color w:val="00B050"/>
-          <w:kern w:val="0"/>
-          <w:lang w:eastAsia="en-GB"/>
-          <w14:ligatures w14:val="none"/>
-        </w:rPr>
-        <w:t>a:hover</w:t>
-      </w:r>
-      <w:proofErr w:type="spellEnd"/>
-      <w:r>
-        <w:rPr>
-          <w:rFonts w:ascii="Times New Roman" w:eastAsia="Times New Roman" w:hAnsi="Times New Roman" w:cs="Times New Roman"/>
-          <w:color w:val="00B050"/>
-          <w:kern w:val="0"/>
-          <w:lang w:eastAsia="en-GB"/>
-          <w14:ligatures w14:val="none"/>
-        </w:rPr>
-        <w:t xml:space="preserve"> {</w:t>
+      <w:r>
+        <w:rPr>
+          <w:rFonts w:ascii="Times New Roman" w:eastAsia="Times New Roman" w:hAnsi="Times New Roman" w:cs="Times New Roman"/>
+          <w:color w:val="00B050"/>
+          <w:kern w:val="0"/>
+          <w:lang w:eastAsia="en-GB"/>
+          <w14:ligatures w14:val="none"/>
+        </w:rPr>
+        <w:t>a:hover {</w:t>
       </w:r>
     </w:p>
     <w:p>
@@ -16857,6 +16761,39 @@
           <w14:ligatures w14:val="none"/>
         </w:rPr>
       </w:pPr>
+      <w:r>
+        <w:rPr>
+          <w:rFonts w:ascii="Times New Roman" w:eastAsia="Times New Roman" w:hAnsi="Times New Roman" w:cs="Times New Roman"/>
+          <w:color w:val="00B050"/>
+          <w:kern w:val="0"/>
+          <w:lang w:eastAsia="en-GB"/>
+          <w14:ligatures w14:val="none"/>
+        </w:rPr>
+        <w:t>a:hover {</w:t>
+      </w:r>
+    </w:p>
+    <w:p>
+      <w:pPr>
+        <w:spacing w:line="360" w:lineRule="auto"/>
+        <w:ind w:left="709"/>
+        <w:rPr>
+          <w:rFonts w:ascii="Times New Roman" w:eastAsia="Times New Roman" w:hAnsi="Times New Roman" w:cs="Times New Roman"/>
+          <w:color w:val="00B050"/>
+          <w:kern w:val="0"/>
+          <w:lang w:eastAsia="en-GB"/>
+          <w14:ligatures w14:val="none"/>
+        </w:rPr>
+      </w:pPr>
+      <w:r>
+        <w:rPr>
+          <w:rFonts w:ascii="Times New Roman" w:eastAsia="Times New Roman" w:hAnsi="Times New Roman" w:cs="Times New Roman"/>
+          <w:color w:val="00B050"/>
+          <w:kern w:val="0"/>
+          <w:lang w:eastAsia="en-GB"/>
+          <w14:ligatures w14:val="none"/>
+        </w:rPr>
+        <w:t xml:space="preserve">  </w:t>
+      </w:r>
       <w:proofErr w:type="spellStart"/>
       <w:r>
         <w:rPr>
@@ -16866,7 +16803,7 @@
           <w:lang w:eastAsia="en-GB"/>
           <w14:ligatures w14:val="none"/>
         </w:rPr>
-        <w:t>a:hover</w:t>
+        <w:t>color</w:t>
       </w:r>
       <w:proofErr w:type="spellEnd"/>
       <w:r>
@@ -16877,7 +16814,7 @@
           <w:lang w:eastAsia="en-GB"/>
           <w14:ligatures w14:val="none"/>
         </w:rPr>
-        <w:t xml:space="preserve"> {</w:t>
+        <w:t>: green;</w:t>
       </w:r>
     </w:p>
     <w:p>
@@ -16900,29 +16837,7 @@
           <w:lang w:eastAsia="en-GB"/>
           <w14:ligatures w14:val="none"/>
         </w:rPr>
-        <w:t xml:space="preserve">  </w:t>
-      </w:r>
-      <w:proofErr w:type="spellStart"/>
-      <w:r>
-        <w:rPr>
-          <w:rFonts w:ascii="Times New Roman" w:eastAsia="Times New Roman" w:hAnsi="Times New Roman" w:cs="Times New Roman"/>
-          <w:color w:val="00B050"/>
-          <w:kern w:val="0"/>
-          <w:lang w:eastAsia="en-GB"/>
-          <w14:ligatures w14:val="none"/>
-        </w:rPr>
-        <w:t>color</w:t>
-      </w:r>
-      <w:proofErr w:type="spellEnd"/>
-      <w:r>
-        <w:rPr>
-          <w:rFonts w:ascii="Times New Roman" w:eastAsia="Times New Roman" w:hAnsi="Times New Roman" w:cs="Times New Roman"/>
-          <w:color w:val="00B050"/>
-          <w:kern w:val="0"/>
-          <w:lang w:eastAsia="en-GB"/>
-          <w14:ligatures w14:val="none"/>
-        </w:rPr>
-        <w:t>: green;</w:t>
+        <w:t>}</w:t>
       </w:r>
     </w:p>
     <w:p>
@@ -16937,16 +16852,6 @@
           <w14:ligatures w14:val="none"/>
         </w:rPr>
       </w:pPr>
-      <w:r>
-        <w:rPr>
-          <w:rFonts w:ascii="Times New Roman" w:eastAsia="Times New Roman" w:hAnsi="Times New Roman" w:cs="Times New Roman"/>
-          <w:color w:val="00B050"/>
-          <w:kern w:val="0"/>
-          <w:lang w:eastAsia="en-GB"/>
-          <w14:ligatures w14:val="none"/>
-        </w:rPr>
-        <w:t>}</w:t>
-      </w:r>
     </w:p>
     <w:p>
       <w:pPr>
@@ -16960,40 +16865,15 @@
           <w14:ligatures w14:val="none"/>
         </w:rPr>
       </w:pPr>
-    </w:p>
-    <w:p>
-      <w:pPr>
-        <w:spacing w:line="360" w:lineRule="auto"/>
-        <w:ind w:left="709"/>
-        <w:rPr>
-          <w:rFonts w:ascii="Times New Roman" w:eastAsia="Times New Roman" w:hAnsi="Times New Roman" w:cs="Times New Roman"/>
-          <w:color w:val="00B050"/>
-          <w:kern w:val="0"/>
-          <w:lang w:eastAsia="en-GB"/>
-          <w14:ligatures w14:val="none"/>
-        </w:rPr>
-      </w:pPr>
-      <w:proofErr w:type="spellStart"/>
-      <w:r>
-        <w:rPr>
-          <w:rFonts w:ascii="Times New Roman" w:eastAsia="Times New Roman" w:hAnsi="Times New Roman" w:cs="Times New Roman"/>
-          <w:color w:val="00B050"/>
-          <w:kern w:val="0"/>
-          <w:lang w:eastAsia="en-GB"/>
-          <w14:ligatures w14:val="none"/>
-        </w:rPr>
-        <w:t>p:nth-child</w:t>
-      </w:r>
-      <w:proofErr w:type="spellEnd"/>
-      <w:r>
-        <w:rPr>
-          <w:rFonts w:ascii="Times New Roman" w:eastAsia="Times New Roman" w:hAnsi="Times New Roman" w:cs="Times New Roman"/>
-          <w:color w:val="00B050"/>
-          <w:kern w:val="0"/>
-          <w:lang w:eastAsia="en-GB"/>
-          <w14:ligatures w14:val="none"/>
-        </w:rPr>
-        <w:t>(2) {</w:t>
+      <w:r>
+        <w:rPr>
+          <w:rFonts w:ascii="Times New Roman" w:eastAsia="Times New Roman" w:hAnsi="Times New Roman" w:cs="Times New Roman"/>
+          <w:color w:val="00B050"/>
+          <w:kern w:val="0"/>
+          <w:lang w:eastAsia="en-GB"/>
+          <w14:ligatures w14:val="none"/>
+        </w:rPr>
+        <w:t>p:nth-child(2) {</w:t>
       </w:r>
     </w:p>
     <w:p>
@@ -17573,9 +17453,17 @@
           <w:lang w:eastAsia="en-GB"/>
           <w14:ligatures w14:val="none"/>
         </w:rPr>
-        <w:t>&lt;</w:t>
-      </w:r>
-      <w:proofErr w:type="spellStart"/>
+        <w:t>&lt;ul&gt;</w:t>
+      </w:r>
+      <w:r>
+        <w:rPr>
+          <w:rFonts w:ascii="Times New Roman" w:eastAsia="Times New Roman" w:hAnsi="Times New Roman" w:cs="Times New Roman"/>
+          <w:kern w:val="0"/>
+          <w:lang w:eastAsia="en-GB"/>
+          <w14:ligatures w14:val="none"/>
+        </w:rPr>
+        <w:t>) of links (</w:t>
+      </w:r>
       <w:r>
         <w:rPr>
           <w:rFonts w:ascii="Courier New" w:eastAsia="Times New Roman" w:hAnsi="Courier New" w:cs="Courier New"/>
@@ -17585,9 +17473,17 @@
           <w:lang w:eastAsia="en-GB"/>
           <w14:ligatures w14:val="none"/>
         </w:rPr>
-        <w:t>ul</w:t>
-      </w:r>
-      <w:proofErr w:type="spellEnd"/>
+        <w:t>&lt;a&gt;</w:t>
+      </w:r>
+      <w:r>
+        <w:rPr>
+          <w:rFonts w:ascii="Times New Roman" w:eastAsia="Times New Roman" w:hAnsi="Times New Roman" w:cs="Times New Roman"/>
+          <w:kern w:val="0"/>
+          <w:lang w:eastAsia="en-GB"/>
+          <w14:ligatures w14:val="none"/>
+        </w:rPr>
+        <w:t xml:space="preserve">) is used, with CSS properties like </w:t>
+      </w:r>
       <w:r>
         <w:rPr>
           <w:rFonts w:ascii="Courier New" w:eastAsia="Times New Roman" w:hAnsi="Courier New" w:cs="Courier New"/>
@@ -17597,16 +17493,16 @@
           <w:lang w:eastAsia="en-GB"/>
           <w14:ligatures w14:val="none"/>
         </w:rPr>
-        <w:t>&gt;</w:t>
-      </w:r>
-      <w:r>
-        <w:rPr>
-          <w:rFonts w:ascii="Times New Roman" w:eastAsia="Times New Roman" w:hAnsi="Times New Roman" w:cs="Times New Roman"/>
-          <w:kern w:val="0"/>
-          <w:lang w:eastAsia="en-GB"/>
-          <w14:ligatures w14:val="none"/>
-        </w:rPr>
-        <w:t>) of links (</w:t>
+        <w:t>float</w:t>
+      </w:r>
+      <w:r>
+        <w:rPr>
+          <w:rFonts w:ascii="Times New Roman" w:eastAsia="Times New Roman" w:hAnsi="Times New Roman" w:cs="Times New Roman"/>
+          <w:kern w:val="0"/>
+          <w:lang w:eastAsia="en-GB"/>
+          <w14:ligatures w14:val="none"/>
+        </w:rPr>
+        <w:t xml:space="preserve">, </w:t>
       </w:r>
       <w:r>
         <w:rPr>
@@ -17617,16 +17513,16 @@
           <w:lang w:eastAsia="en-GB"/>
           <w14:ligatures w14:val="none"/>
         </w:rPr>
-        <w:t>&lt;a&gt;</w:t>
-      </w:r>
-      <w:r>
-        <w:rPr>
-          <w:rFonts w:ascii="Times New Roman" w:eastAsia="Times New Roman" w:hAnsi="Times New Roman" w:cs="Times New Roman"/>
-          <w:kern w:val="0"/>
-          <w:lang w:eastAsia="en-GB"/>
-          <w14:ligatures w14:val="none"/>
-        </w:rPr>
-        <w:t xml:space="preserve">) is used, with CSS properties like </w:t>
+        <w:t>display</w:t>
+      </w:r>
+      <w:r>
+        <w:rPr>
+          <w:rFonts w:ascii="Times New Roman" w:eastAsia="Times New Roman" w:hAnsi="Times New Roman" w:cs="Times New Roman"/>
+          <w:kern w:val="0"/>
+          <w:lang w:eastAsia="en-GB"/>
+          <w14:ligatures w14:val="none"/>
+        </w:rPr>
+        <w:t xml:space="preserve">, </w:t>
       </w:r>
       <w:r>
         <w:rPr>
@@ -17637,16 +17533,16 @@
           <w:lang w:eastAsia="en-GB"/>
           <w14:ligatures w14:val="none"/>
         </w:rPr>
-        <w:t>float</w:t>
-      </w:r>
-      <w:r>
-        <w:rPr>
-          <w:rFonts w:ascii="Times New Roman" w:eastAsia="Times New Roman" w:hAnsi="Times New Roman" w:cs="Times New Roman"/>
-          <w:kern w:val="0"/>
-          <w:lang w:eastAsia="en-GB"/>
-          <w14:ligatures w14:val="none"/>
-        </w:rPr>
-        <w:t xml:space="preserve">, </w:t>
+        <w:t>padding</w:t>
+      </w:r>
+      <w:r>
+        <w:rPr>
+          <w:rFonts w:ascii="Times New Roman" w:eastAsia="Times New Roman" w:hAnsi="Times New Roman" w:cs="Times New Roman"/>
+          <w:kern w:val="0"/>
+          <w:lang w:eastAsia="en-GB"/>
+          <w14:ligatures w14:val="none"/>
+        </w:rPr>
+        <w:t xml:space="preserve">, and </w:t>
       </w:r>
       <w:r>
         <w:rPr>
@@ -17657,16 +17553,293 @@
           <w:lang w:eastAsia="en-GB"/>
           <w14:ligatures w14:val="none"/>
         </w:rPr>
-        <w:t>display</w:t>
-      </w:r>
-      <w:r>
-        <w:rPr>
-          <w:rFonts w:ascii="Times New Roman" w:eastAsia="Times New Roman" w:hAnsi="Times New Roman" w:cs="Times New Roman"/>
-          <w:kern w:val="0"/>
-          <w:lang w:eastAsia="en-GB"/>
-          <w14:ligatures w14:val="none"/>
-        </w:rPr>
-        <w:t xml:space="preserve">, </w:t>
+        <w:t>hover</w:t>
+      </w:r>
+      <w:r>
+        <w:rPr>
+          <w:rFonts w:ascii="Times New Roman" w:eastAsia="Times New Roman" w:hAnsi="Times New Roman" w:cs="Times New Roman"/>
+          <w:kern w:val="0"/>
+          <w:lang w:eastAsia="en-GB"/>
+          <w14:ligatures w14:val="none"/>
+        </w:rPr>
+        <w:t xml:space="preserve"> effects to create visually appealing and interactive menus.</w:t>
+      </w:r>
+    </w:p>
+    <w:p>
+      <w:pPr>
+        <w:spacing w:before="100" w:beforeAutospacing="1" w:after="100" w:afterAutospacing="1"/>
+        <w:rPr>
+          <w:rFonts w:ascii="Times New Roman" w:eastAsia="Times New Roman" w:hAnsi="Times New Roman" w:cs="Times New Roman"/>
+          <w:kern w:val="0"/>
+          <w:lang w:eastAsia="en-GB"/>
+          <w14:ligatures w14:val="none"/>
+        </w:rPr>
+      </w:pPr>
+      <w:r>
+        <w:rPr>
+          <w:rFonts w:ascii="Times New Roman" w:eastAsia="Times New Roman" w:hAnsi="Times New Roman" w:cs="Times New Roman"/>
+          <w:kern w:val="0"/>
+          <w:lang w:eastAsia="en-GB"/>
+          <w14:ligatures w14:val="none"/>
+        </w:rPr>
+        <w:t>Example:</w:t>
+      </w:r>
+    </w:p>
+    <w:p>
+      <w:pPr>
+        <w:spacing w:line="360" w:lineRule="auto"/>
+        <w:ind w:left="709"/>
+        <w:rPr>
+          <w:rFonts w:ascii="Times New Roman" w:eastAsia="Times New Roman" w:hAnsi="Times New Roman" w:cs="Times New Roman"/>
+          <w:color w:val="00B050"/>
+          <w:kern w:val="0"/>
+          <w:lang w:eastAsia="en-GB"/>
+          <w14:ligatures w14:val="none"/>
+        </w:rPr>
+      </w:pPr>
+      <w:r>
+        <w:rPr>
+          <w:rFonts w:ascii="Times New Roman" w:eastAsia="Times New Roman" w:hAnsi="Times New Roman" w:cs="Times New Roman"/>
+          <w:color w:val="00B050"/>
+          <w:kern w:val="0"/>
+          <w:lang w:eastAsia="en-GB"/>
+          <w14:ligatures w14:val="none"/>
+        </w:rPr>
+        <w:t>nav ul {</w:t>
+      </w:r>
+    </w:p>
+    <w:p>
+      <w:pPr>
+        <w:spacing w:line="360" w:lineRule="auto"/>
+        <w:ind w:left="709"/>
+        <w:rPr>
+          <w:rFonts w:ascii="Times New Roman" w:eastAsia="Times New Roman" w:hAnsi="Times New Roman" w:cs="Times New Roman"/>
+          <w:color w:val="00B050"/>
+          <w:kern w:val="0"/>
+          <w:lang w:eastAsia="en-GB"/>
+          <w14:ligatures w14:val="none"/>
+        </w:rPr>
+      </w:pPr>
+      <w:r>
+        <w:rPr>
+          <w:rFonts w:ascii="Times New Roman" w:eastAsia="Times New Roman" w:hAnsi="Times New Roman" w:cs="Times New Roman"/>
+          <w:color w:val="00B050"/>
+          <w:kern w:val="0"/>
+          <w:lang w:eastAsia="en-GB"/>
+          <w14:ligatures w14:val="none"/>
+        </w:rPr>
+        <w:lastRenderedPageBreak/>
+        <w:t xml:space="preserve">  list-style-type: none;</w:t>
+      </w:r>
+    </w:p>
+    <w:p>
+      <w:pPr>
+        <w:spacing w:line="360" w:lineRule="auto"/>
+        <w:ind w:left="709"/>
+        <w:rPr>
+          <w:rFonts w:ascii="Times New Roman" w:eastAsia="Times New Roman" w:hAnsi="Times New Roman" w:cs="Times New Roman"/>
+          <w:color w:val="00B050"/>
+          <w:kern w:val="0"/>
+          <w:lang w:eastAsia="en-GB"/>
+          <w14:ligatures w14:val="none"/>
+        </w:rPr>
+      </w:pPr>
+      <w:r>
+        <w:rPr>
+          <w:rFonts w:ascii="Times New Roman" w:eastAsia="Times New Roman" w:hAnsi="Times New Roman" w:cs="Times New Roman"/>
+          <w:color w:val="00B050"/>
+          <w:kern w:val="0"/>
+          <w:lang w:eastAsia="en-GB"/>
+          <w14:ligatures w14:val="none"/>
+        </w:rPr>
+        <w:t xml:space="preserve">  padding: 0;</w:t>
+      </w:r>
+    </w:p>
+    <w:p>
+      <w:pPr>
+        <w:spacing w:line="360" w:lineRule="auto"/>
+        <w:ind w:left="709"/>
+        <w:rPr>
+          <w:rFonts w:ascii="Times New Roman" w:eastAsia="Times New Roman" w:hAnsi="Times New Roman" w:cs="Times New Roman"/>
+          <w:color w:val="00B050"/>
+          <w:kern w:val="0"/>
+          <w:lang w:eastAsia="en-GB"/>
+          <w14:ligatures w14:val="none"/>
+        </w:rPr>
+      </w:pPr>
+      <w:r>
+        <w:rPr>
+          <w:rFonts w:ascii="Times New Roman" w:eastAsia="Times New Roman" w:hAnsi="Times New Roman" w:cs="Times New Roman"/>
+          <w:color w:val="00B050"/>
+          <w:kern w:val="0"/>
+          <w:lang w:eastAsia="en-GB"/>
+          <w14:ligatures w14:val="none"/>
+        </w:rPr>
+        <w:t>}</w:t>
+      </w:r>
+    </w:p>
+    <w:p>
+      <w:pPr>
+        <w:spacing w:line="360" w:lineRule="auto"/>
+        <w:ind w:left="709"/>
+        <w:rPr>
+          <w:rFonts w:ascii="Times New Roman" w:eastAsia="Times New Roman" w:hAnsi="Times New Roman" w:cs="Times New Roman"/>
+          <w:color w:val="00B050"/>
+          <w:kern w:val="0"/>
+          <w:lang w:eastAsia="en-GB"/>
+          <w14:ligatures w14:val="none"/>
+        </w:rPr>
+      </w:pPr>
+    </w:p>
+    <w:p>
+      <w:pPr>
+        <w:spacing w:line="360" w:lineRule="auto"/>
+        <w:ind w:left="709"/>
+        <w:rPr>
+          <w:rFonts w:ascii="Times New Roman" w:eastAsia="Times New Roman" w:hAnsi="Times New Roman" w:cs="Times New Roman"/>
+          <w:color w:val="00B050"/>
+          <w:kern w:val="0"/>
+          <w:lang w:eastAsia="en-GB"/>
+          <w14:ligatures w14:val="none"/>
+        </w:rPr>
+      </w:pPr>
+      <w:r>
+        <w:rPr>
+          <w:rFonts w:ascii="Times New Roman" w:eastAsia="Times New Roman" w:hAnsi="Times New Roman" w:cs="Times New Roman"/>
+          <w:color w:val="00B050"/>
+          <w:kern w:val="0"/>
+          <w:lang w:eastAsia="en-GB"/>
+          <w14:ligatures w14:val="none"/>
+        </w:rPr>
+        <w:t>nav ul li {</w:t>
+      </w:r>
+    </w:p>
+    <w:p>
+      <w:pPr>
+        <w:spacing w:line="360" w:lineRule="auto"/>
+        <w:ind w:left="709"/>
+        <w:rPr>
+          <w:rFonts w:ascii="Times New Roman" w:eastAsia="Times New Roman" w:hAnsi="Times New Roman" w:cs="Times New Roman"/>
+          <w:color w:val="00B050"/>
+          <w:kern w:val="0"/>
+          <w:lang w:eastAsia="en-GB"/>
+          <w14:ligatures w14:val="none"/>
+        </w:rPr>
+      </w:pPr>
+      <w:r>
+        <w:rPr>
+          <w:rFonts w:ascii="Times New Roman" w:eastAsia="Times New Roman" w:hAnsi="Times New Roman" w:cs="Times New Roman"/>
+          <w:color w:val="00B050"/>
+          <w:kern w:val="0"/>
+          <w:lang w:eastAsia="en-GB"/>
+          <w14:ligatures w14:val="none"/>
+        </w:rPr>
+        <w:t xml:space="preserve">  display: inline;</w:t>
+      </w:r>
+    </w:p>
+    <w:p>
+      <w:pPr>
+        <w:spacing w:line="360" w:lineRule="auto"/>
+        <w:ind w:left="709"/>
+        <w:rPr>
+          <w:rFonts w:ascii="Times New Roman" w:eastAsia="Times New Roman" w:hAnsi="Times New Roman" w:cs="Times New Roman"/>
+          <w:color w:val="00B050"/>
+          <w:kern w:val="0"/>
+          <w:lang w:eastAsia="en-GB"/>
+          <w14:ligatures w14:val="none"/>
+        </w:rPr>
+      </w:pPr>
+      <w:r>
+        <w:rPr>
+          <w:rFonts w:ascii="Times New Roman" w:eastAsia="Times New Roman" w:hAnsi="Times New Roman" w:cs="Times New Roman"/>
+          <w:color w:val="00B050"/>
+          <w:kern w:val="0"/>
+          <w:lang w:eastAsia="en-GB"/>
+          <w14:ligatures w14:val="none"/>
+        </w:rPr>
+        <w:t xml:space="preserve">  margin-right: 10px;</w:t>
+      </w:r>
+    </w:p>
+    <w:p>
+      <w:pPr>
+        <w:spacing w:line="360" w:lineRule="auto"/>
+        <w:ind w:left="709"/>
+        <w:rPr>
+          <w:rFonts w:ascii="Times New Roman" w:eastAsia="Times New Roman" w:hAnsi="Times New Roman" w:cs="Times New Roman"/>
+          <w:color w:val="00B050"/>
+          <w:kern w:val="0"/>
+          <w:lang w:eastAsia="en-GB"/>
+          <w14:ligatures w14:val="none"/>
+        </w:rPr>
+      </w:pPr>
+      <w:r>
+        <w:rPr>
+          <w:rFonts w:ascii="Times New Roman" w:eastAsia="Times New Roman" w:hAnsi="Times New Roman" w:cs="Times New Roman"/>
+          <w:color w:val="00B050"/>
+          <w:kern w:val="0"/>
+          <w:lang w:eastAsia="en-GB"/>
+          <w14:ligatures w14:val="none"/>
+        </w:rPr>
+        <w:t>}</w:t>
+      </w:r>
+    </w:p>
+    <w:p>
+      <w:pPr>
+        <w:rPr>
+          <w:rFonts w:ascii="Times New Roman" w:eastAsia="Times New Roman" w:hAnsi="Times New Roman" w:cs="Times New Roman"/>
+          <w:kern w:val="0"/>
+          <w:lang w:eastAsia="en-GB"/>
+          <w14:ligatures w14:val="none"/>
+        </w:rPr>
+      </w:pPr>
+    </w:p>
+    <w:p>
+      <w:pPr>
+        <w:spacing w:before="100" w:beforeAutospacing="1" w:after="100" w:afterAutospacing="1"/>
+        <w:outlineLvl w:val="2"/>
+        <w:rPr>
+          <w:rFonts w:ascii="Times New Roman" w:eastAsia="Times New Roman" w:hAnsi="Times New Roman" w:cs="Times New Roman"/>
+          <w:b/>
+          <w:bCs/>
+          <w:kern w:val="0"/>
+          <w:sz w:val="27"/>
+          <w:szCs w:val="27"/>
+          <w:lang w:eastAsia="en-GB"/>
+          <w14:ligatures w14:val="none"/>
+        </w:rPr>
+      </w:pPr>
+      <w:r>
+        <w:rPr>
+          <w:rFonts w:ascii="Times New Roman" w:eastAsia="Times New Roman" w:hAnsi="Times New Roman" w:cs="Times New Roman"/>
+          <w:b/>
+          <w:bCs/>
+          <w:kern w:val="0"/>
+          <w:sz w:val="27"/>
+          <w:szCs w:val="27"/>
+          <w:lang w:eastAsia="en-GB"/>
+          <w14:ligatures w14:val="none"/>
+        </w:rPr>
+        <w:t>28. CSS Dropdowns</w:t>
+      </w:r>
+    </w:p>
+    <w:p>
+      <w:pPr>
+        <w:spacing w:before="100" w:beforeAutospacing="1" w:after="100" w:afterAutospacing="1"/>
+        <w:rPr>
+          <w:rFonts w:ascii="Times New Roman" w:eastAsia="Times New Roman" w:hAnsi="Times New Roman" w:cs="Times New Roman"/>
+          <w:kern w:val="0"/>
+          <w:lang w:eastAsia="en-GB"/>
+          <w14:ligatures w14:val="none"/>
+        </w:rPr>
+      </w:pPr>
+      <w:r>
+        <w:rPr>
+          <w:rFonts w:ascii="Times New Roman" w:eastAsia="Times New Roman" w:hAnsi="Times New Roman" w:cs="Times New Roman"/>
+          <w:kern w:val="0"/>
+          <w:lang w:eastAsia="en-GB"/>
+          <w14:ligatures w14:val="none"/>
+        </w:rPr>
+        <w:t>Dropdowns are menus that show a list of options when clicked or hovered over. They are often created using lists (</w:t>
       </w:r>
       <w:r>
         <w:rPr>
@@ -17677,16 +17850,16 @@
           <w:lang w:eastAsia="en-GB"/>
           <w14:ligatures w14:val="none"/>
         </w:rPr>
-        <w:t>padding</w:t>
-      </w:r>
-      <w:r>
-        <w:rPr>
-          <w:rFonts w:ascii="Times New Roman" w:eastAsia="Times New Roman" w:hAnsi="Times New Roman" w:cs="Times New Roman"/>
-          <w:kern w:val="0"/>
-          <w:lang w:eastAsia="en-GB"/>
-          <w14:ligatures w14:val="none"/>
-        </w:rPr>
-        <w:t xml:space="preserve">, and </w:t>
+        <w:t>&lt;ul&gt;</w:t>
+      </w:r>
+      <w:r>
+        <w:rPr>
+          <w:rFonts w:ascii="Times New Roman" w:eastAsia="Times New Roman" w:hAnsi="Times New Roman" w:cs="Times New Roman"/>
+          <w:kern w:val="0"/>
+          <w:lang w:eastAsia="en-GB"/>
+          <w14:ligatures w14:val="none"/>
+        </w:rPr>
+        <w:t xml:space="preserve">, </w:t>
       </w:r>
       <w:r>
         <w:rPr>
@@ -17697,337 +17870,16 @@
           <w:lang w:eastAsia="en-GB"/>
           <w14:ligatures w14:val="none"/>
         </w:rPr>
-        <w:t>hover</w:t>
-      </w:r>
-      <w:r>
-        <w:rPr>
-          <w:rFonts w:ascii="Times New Roman" w:eastAsia="Times New Roman" w:hAnsi="Times New Roman" w:cs="Times New Roman"/>
-          <w:kern w:val="0"/>
-          <w:lang w:eastAsia="en-GB"/>
-          <w14:ligatures w14:val="none"/>
-        </w:rPr>
-        <w:t xml:space="preserve"> effects to create visually appealing and interactive menus.</w:t>
-      </w:r>
-    </w:p>
-    <w:p>
-      <w:pPr>
-        <w:spacing w:before="100" w:beforeAutospacing="1" w:after="100" w:afterAutospacing="1"/>
-        <w:rPr>
-          <w:rFonts w:ascii="Times New Roman" w:eastAsia="Times New Roman" w:hAnsi="Times New Roman" w:cs="Times New Roman"/>
-          <w:kern w:val="0"/>
-          <w:lang w:eastAsia="en-GB"/>
-          <w14:ligatures w14:val="none"/>
-        </w:rPr>
-      </w:pPr>
-      <w:r>
-        <w:rPr>
-          <w:rFonts w:ascii="Times New Roman" w:eastAsia="Times New Roman" w:hAnsi="Times New Roman" w:cs="Times New Roman"/>
-          <w:kern w:val="0"/>
-          <w:lang w:eastAsia="en-GB"/>
-          <w14:ligatures w14:val="none"/>
-        </w:rPr>
-        <w:t>Example:</w:t>
-      </w:r>
-    </w:p>
-    <w:p>
-      <w:pPr>
-        <w:spacing w:line="360" w:lineRule="auto"/>
-        <w:ind w:left="709"/>
-        <w:rPr>
-          <w:rFonts w:ascii="Times New Roman" w:eastAsia="Times New Roman" w:hAnsi="Times New Roman" w:cs="Times New Roman"/>
-          <w:color w:val="00B050"/>
-          <w:kern w:val="0"/>
-          <w:lang w:eastAsia="en-GB"/>
-          <w14:ligatures w14:val="none"/>
-        </w:rPr>
-      </w:pPr>
-      <w:r>
-        <w:rPr>
-          <w:rFonts w:ascii="Times New Roman" w:eastAsia="Times New Roman" w:hAnsi="Times New Roman" w:cs="Times New Roman"/>
-          <w:color w:val="00B050"/>
-          <w:kern w:val="0"/>
-          <w:lang w:eastAsia="en-GB"/>
-          <w14:ligatures w14:val="none"/>
-        </w:rPr>
-        <w:t xml:space="preserve">nav </w:t>
-      </w:r>
-      <w:proofErr w:type="spellStart"/>
-      <w:r>
-        <w:rPr>
-          <w:rFonts w:ascii="Times New Roman" w:eastAsia="Times New Roman" w:hAnsi="Times New Roman" w:cs="Times New Roman"/>
-          <w:color w:val="00B050"/>
-          <w:kern w:val="0"/>
-          <w:lang w:eastAsia="en-GB"/>
-          <w14:ligatures w14:val="none"/>
-        </w:rPr>
-        <w:t>ul</w:t>
-      </w:r>
-      <w:proofErr w:type="spellEnd"/>
-      <w:r>
-        <w:rPr>
-          <w:rFonts w:ascii="Times New Roman" w:eastAsia="Times New Roman" w:hAnsi="Times New Roman" w:cs="Times New Roman"/>
-          <w:color w:val="00B050"/>
-          <w:kern w:val="0"/>
-          <w:lang w:eastAsia="en-GB"/>
-          <w14:ligatures w14:val="none"/>
-        </w:rPr>
-        <w:t xml:space="preserve"> {</w:t>
-      </w:r>
-    </w:p>
-    <w:p>
-      <w:pPr>
-        <w:spacing w:line="360" w:lineRule="auto"/>
-        <w:ind w:left="709"/>
-        <w:rPr>
-          <w:rFonts w:ascii="Times New Roman" w:eastAsia="Times New Roman" w:hAnsi="Times New Roman" w:cs="Times New Roman"/>
-          <w:color w:val="00B050"/>
-          <w:kern w:val="0"/>
-          <w:lang w:eastAsia="en-GB"/>
-          <w14:ligatures w14:val="none"/>
-        </w:rPr>
-      </w:pPr>
-      <w:r>
-        <w:rPr>
-          <w:rFonts w:ascii="Times New Roman" w:eastAsia="Times New Roman" w:hAnsi="Times New Roman" w:cs="Times New Roman"/>
-          <w:color w:val="00B050"/>
-          <w:kern w:val="0"/>
-          <w:lang w:eastAsia="en-GB"/>
-          <w14:ligatures w14:val="none"/>
-        </w:rPr>
-        <w:lastRenderedPageBreak/>
-        <w:t xml:space="preserve">  list-style-type: none;</w:t>
-      </w:r>
-    </w:p>
-    <w:p>
-      <w:pPr>
-        <w:spacing w:line="360" w:lineRule="auto"/>
-        <w:ind w:left="709"/>
-        <w:rPr>
-          <w:rFonts w:ascii="Times New Roman" w:eastAsia="Times New Roman" w:hAnsi="Times New Roman" w:cs="Times New Roman"/>
-          <w:color w:val="00B050"/>
-          <w:kern w:val="0"/>
-          <w:lang w:eastAsia="en-GB"/>
-          <w14:ligatures w14:val="none"/>
-        </w:rPr>
-      </w:pPr>
-      <w:r>
-        <w:rPr>
-          <w:rFonts w:ascii="Times New Roman" w:eastAsia="Times New Roman" w:hAnsi="Times New Roman" w:cs="Times New Roman"/>
-          <w:color w:val="00B050"/>
-          <w:kern w:val="0"/>
-          <w:lang w:eastAsia="en-GB"/>
-          <w14:ligatures w14:val="none"/>
-        </w:rPr>
-        <w:t xml:space="preserve">  padding: 0;</w:t>
-      </w:r>
-    </w:p>
-    <w:p>
-      <w:pPr>
-        <w:spacing w:line="360" w:lineRule="auto"/>
-        <w:ind w:left="709"/>
-        <w:rPr>
-          <w:rFonts w:ascii="Times New Roman" w:eastAsia="Times New Roman" w:hAnsi="Times New Roman" w:cs="Times New Roman"/>
-          <w:color w:val="00B050"/>
-          <w:kern w:val="0"/>
-          <w:lang w:eastAsia="en-GB"/>
-          <w14:ligatures w14:val="none"/>
-        </w:rPr>
-      </w:pPr>
-      <w:r>
-        <w:rPr>
-          <w:rFonts w:ascii="Times New Roman" w:eastAsia="Times New Roman" w:hAnsi="Times New Roman" w:cs="Times New Roman"/>
-          <w:color w:val="00B050"/>
-          <w:kern w:val="0"/>
-          <w:lang w:eastAsia="en-GB"/>
-          <w14:ligatures w14:val="none"/>
-        </w:rPr>
-        <w:t>}</w:t>
-      </w:r>
-    </w:p>
-    <w:p>
-      <w:pPr>
-        <w:spacing w:line="360" w:lineRule="auto"/>
-        <w:ind w:left="709"/>
-        <w:rPr>
-          <w:rFonts w:ascii="Times New Roman" w:eastAsia="Times New Roman" w:hAnsi="Times New Roman" w:cs="Times New Roman"/>
-          <w:color w:val="00B050"/>
-          <w:kern w:val="0"/>
-          <w:lang w:eastAsia="en-GB"/>
-          <w14:ligatures w14:val="none"/>
-        </w:rPr>
-      </w:pPr>
-    </w:p>
-    <w:p>
-      <w:pPr>
-        <w:spacing w:line="360" w:lineRule="auto"/>
-        <w:ind w:left="709"/>
-        <w:rPr>
-          <w:rFonts w:ascii="Times New Roman" w:eastAsia="Times New Roman" w:hAnsi="Times New Roman" w:cs="Times New Roman"/>
-          <w:color w:val="00B050"/>
-          <w:kern w:val="0"/>
-          <w:lang w:eastAsia="en-GB"/>
-          <w14:ligatures w14:val="none"/>
-        </w:rPr>
-      </w:pPr>
-      <w:r>
-        <w:rPr>
-          <w:rFonts w:ascii="Times New Roman" w:eastAsia="Times New Roman" w:hAnsi="Times New Roman" w:cs="Times New Roman"/>
-          <w:color w:val="00B050"/>
-          <w:kern w:val="0"/>
-          <w:lang w:eastAsia="en-GB"/>
-          <w14:ligatures w14:val="none"/>
-        </w:rPr>
-        <w:t xml:space="preserve">nav </w:t>
-      </w:r>
-      <w:proofErr w:type="spellStart"/>
-      <w:r>
-        <w:rPr>
-          <w:rFonts w:ascii="Times New Roman" w:eastAsia="Times New Roman" w:hAnsi="Times New Roman" w:cs="Times New Roman"/>
-          <w:color w:val="00B050"/>
-          <w:kern w:val="0"/>
-          <w:lang w:eastAsia="en-GB"/>
-          <w14:ligatures w14:val="none"/>
-        </w:rPr>
-        <w:t>ul</w:t>
-      </w:r>
-      <w:proofErr w:type="spellEnd"/>
-      <w:r>
-        <w:rPr>
-          <w:rFonts w:ascii="Times New Roman" w:eastAsia="Times New Roman" w:hAnsi="Times New Roman" w:cs="Times New Roman"/>
-          <w:color w:val="00B050"/>
-          <w:kern w:val="0"/>
-          <w:lang w:eastAsia="en-GB"/>
-          <w14:ligatures w14:val="none"/>
-        </w:rPr>
-        <w:t xml:space="preserve"> li {</w:t>
-      </w:r>
-    </w:p>
-    <w:p>
-      <w:pPr>
-        <w:spacing w:line="360" w:lineRule="auto"/>
-        <w:ind w:left="709"/>
-        <w:rPr>
-          <w:rFonts w:ascii="Times New Roman" w:eastAsia="Times New Roman" w:hAnsi="Times New Roman" w:cs="Times New Roman"/>
-          <w:color w:val="00B050"/>
-          <w:kern w:val="0"/>
-          <w:lang w:eastAsia="en-GB"/>
-          <w14:ligatures w14:val="none"/>
-        </w:rPr>
-      </w:pPr>
-      <w:r>
-        <w:rPr>
-          <w:rFonts w:ascii="Times New Roman" w:eastAsia="Times New Roman" w:hAnsi="Times New Roman" w:cs="Times New Roman"/>
-          <w:color w:val="00B050"/>
-          <w:kern w:val="0"/>
-          <w:lang w:eastAsia="en-GB"/>
-          <w14:ligatures w14:val="none"/>
-        </w:rPr>
-        <w:t xml:space="preserve">  display: inline;</w:t>
-      </w:r>
-    </w:p>
-    <w:p>
-      <w:pPr>
-        <w:spacing w:line="360" w:lineRule="auto"/>
-        <w:ind w:left="709"/>
-        <w:rPr>
-          <w:rFonts w:ascii="Times New Roman" w:eastAsia="Times New Roman" w:hAnsi="Times New Roman" w:cs="Times New Roman"/>
-          <w:color w:val="00B050"/>
-          <w:kern w:val="0"/>
-          <w:lang w:eastAsia="en-GB"/>
-          <w14:ligatures w14:val="none"/>
-        </w:rPr>
-      </w:pPr>
-      <w:r>
-        <w:rPr>
-          <w:rFonts w:ascii="Times New Roman" w:eastAsia="Times New Roman" w:hAnsi="Times New Roman" w:cs="Times New Roman"/>
-          <w:color w:val="00B050"/>
-          <w:kern w:val="0"/>
-          <w:lang w:eastAsia="en-GB"/>
-          <w14:ligatures w14:val="none"/>
-        </w:rPr>
-        <w:t xml:space="preserve">  margin-right: 10px;</w:t>
-      </w:r>
-    </w:p>
-    <w:p>
-      <w:pPr>
-        <w:spacing w:line="360" w:lineRule="auto"/>
-        <w:ind w:left="709"/>
-        <w:rPr>
-          <w:rFonts w:ascii="Times New Roman" w:eastAsia="Times New Roman" w:hAnsi="Times New Roman" w:cs="Times New Roman"/>
-          <w:color w:val="00B050"/>
-          <w:kern w:val="0"/>
-          <w:lang w:eastAsia="en-GB"/>
-          <w14:ligatures w14:val="none"/>
-        </w:rPr>
-      </w:pPr>
-      <w:r>
-        <w:rPr>
-          <w:rFonts w:ascii="Times New Roman" w:eastAsia="Times New Roman" w:hAnsi="Times New Roman" w:cs="Times New Roman"/>
-          <w:color w:val="00B050"/>
-          <w:kern w:val="0"/>
-          <w:lang w:eastAsia="en-GB"/>
-          <w14:ligatures w14:val="none"/>
-        </w:rPr>
-        <w:t>}</w:t>
-      </w:r>
-    </w:p>
-    <w:p>
-      <w:pPr>
-        <w:rPr>
-          <w:rFonts w:ascii="Times New Roman" w:eastAsia="Times New Roman" w:hAnsi="Times New Roman" w:cs="Times New Roman"/>
-          <w:kern w:val="0"/>
-          <w:lang w:eastAsia="en-GB"/>
-          <w14:ligatures w14:val="none"/>
-        </w:rPr>
-      </w:pPr>
-    </w:p>
-    <w:p>
-      <w:pPr>
-        <w:spacing w:before="100" w:beforeAutospacing="1" w:after="100" w:afterAutospacing="1"/>
-        <w:outlineLvl w:val="2"/>
-        <w:rPr>
-          <w:rFonts w:ascii="Times New Roman" w:eastAsia="Times New Roman" w:hAnsi="Times New Roman" w:cs="Times New Roman"/>
-          <w:b/>
-          <w:bCs/>
-          <w:kern w:val="0"/>
-          <w:sz w:val="27"/>
-          <w:szCs w:val="27"/>
-          <w:lang w:eastAsia="en-GB"/>
-          <w14:ligatures w14:val="none"/>
-        </w:rPr>
-      </w:pPr>
-      <w:r>
-        <w:rPr>
-          <w:rFonts w:ascii="Times New Roman" w:eastAsia="Times New Roman" w:hAnsi="Times New Roman" w:cs="Times New Roman"/>
-          <w:b/>
-          <w:bCs/>
-          <w:kern w:val="0"/>
-          <w:sz w:val="27"/>
-          <w:szCs w:val="27"/>
-          <w:lang w:eastAsia="en-GB"/>
-          <w14:ligatures w14:val="none"/>
-        </w:rPr>
-        <w:t>28. CSS Dropdowns</w:t>
-      </w:r>
-    </w:p>
-    <w:p>
-      <w:pPr>
-        <w:spacing w:before="100" w:beforeAutospacing="1" w:after="100" w:afterAutospacing="1"/>
-        <w:rPr>
-          <w:rFonts w:ascii="Times New Roman" w:eastAsia="Times New Roman" w:hAnsi="Times New Roman" w:cs="Times New Roman"/>
-          <w:kern w:val="0"/>
-          <w:lang w:eastAsia="en-GB"/>
-          <w14:ligatures w14:val="none"/>
-        </w:rPr>
-      </w:pPr>
-      <w:r>
-        <w:rPr>
-          <w:rFonts w:ascii="Times New Roman" w:eastAsia="Times New Roman" w:hAnsi="Times New Roman" w:cs="Times New Roman"/>
-          <w:kern w:val="0"/>
-          <w:lang w:eastAsia="en-GB"/>
-          <w14:ligatures w14:val="none"/>
-        </w:rPr>
-        <w:t>Dropdowns are menus that show a list of options when clicked or hovered over. They are often created using lists (</w:t>
+        <w:t>&lt;li&gt;</w:t>
+      </w:r>
+      <w:r>
+        <w:rPr>
+          <w:rFonts w:ascii="Times New Roman" w:eastAsia="Times New Roman" w:hAnsi="Times New Roman" w:cs="Times New Roman"/>
+          <w:kern w:val="0"/>
+          <w:lang w:eastAsia="en-GB"/>
+          <w14:ligatures w14:val="none"/>
+        </w:rPr>
+        <w:t xml:space="preserve">) and styled with CSS, utilizing properties like </w:t>
       </w:r>
       <w:r>
         <w:rPr>
@@ -18038,9 +17890,17 @@
           <w:lang w:eastAsia="en-GB"/>
           <w14:ligatures w14:val="none"/>
         </w:rPr>
-        <w:t>&lt;</w:t>
-      </w:r>
-      <w:proofErr w:type="spellStart"/>
+        <w:t>position: absolute</w:t>
+      </w:r>
+      <w:r>
+        <w:rPr>
+          <w:rFonts w:ascii="Times New Roman" w:eastAsia="Times New Roman" w:hAnsi="Times New Roman" w:cs="Times New Roman"/>
+          <w:kern w:val="0"/>
+          <w:lang w:eastAsia="en-GB"/>
+          <w14:ligatures w14:val="none"/>
+        </w:rPr>
+        <w:t xml:space="preserve">, </w:t>
+      </w:r>
       <w:r>
         <w:rPr>
           <w:rFonts w:ascii="Courier New" w:eastAsia="Times New Roman" w:hAnsi="Courier New" w:cs="Courier New"/>
@@ -18050,9 +17910,17 @@
           <w:lang w:eastAsia="en-GB"/>
           <w14:ligatures w14:val="none"/>
         </w:rPr>
-        <w:t>ul</w:t>
-      </w:r>
-      <w:proofErr w:type="spellEnd"/>
+        <w:t>display: none</w:t>
+      </w:r>
+      <w:r>
+        <w:rPr>
+          <w:rFonts w:ascii="Times New Roman" w:eastAsia="Times New Roman" w:hAnsi="Times New Roman" w:cs="Times New Roman"/>
+          <w:kern w:val="0"/>
+          <w:lang w:eastAsia="en-GB"/>
+          <w14:ligatures w14:val="none"/>
+        </w:rPr>
+        <w:t xml:space="preserve">, and </w:t>
+      </w:r>
       <w:r>
         <w:rPr>
           <w:rFonts w:ascii="Courier New" w:eastAsia="Times New Roman" w:hAnsi="Courier New" w:cs="Courier New"/>
@@ -18062,86 +17930,6 @@
           <w:lang w:eastAsia="en-GB"/>
           <w14:ligatures w14:val="none"/>
         </w:rPr>
-        <w:t>&gt;</w:t>
-      </w:r>
-      <w:r>
-        <w:rPr>
-          <w:rFonts w:ascii="Times New Roman" w:eastAsia="Times New Roman" w:hAnsi="Times New Roman" w:cs="Times New Roman"/>
-          <w:kern w:val="0"/>
-          <w:lang w:eastAsia="en-GB"/>
-          <w14:ligatures w14:val="none"/>
-        </w:rPr>
-        <w:t xml:space="preserve">, </w:t>
-      </w:r>
-      <w:r>
-        <w:rPr>
-          <w:rFonts w:ascii="Courier New" w:eastAsia="Times New Roman" w:hAnsi="Courier New" w:cs="Courier New"/>
-          <w:kern w:val="0"/>
-          <w:sz w:val="20"/>
-          <w:szCs w:val="20"/>
-          <w:lang w:eastAsia="en-GB"/>
-          <w14:ligatures w14:val="none"/>
-        </w:rPr>
-        <w:t>&lt;li&gt;</w:t>
-      </w:r>
-      <w:r>
-        <w:rPr>
-          <w:rFonts w:ascii="Times New Roman" w:eastAsia="Times New Roman" w:hAnsi="Times New Roman" w:cs="Times New Roman"/>
-          <w:kern w:val="0"/>
-          <w:lang w:eastAsia="en-GB"/>
-          <w14:ligatures w14:val="none"/>
-        </w:rPr>
-        <w:t xml:space="preserve">) and styled with CSS, utilizing properties like </w:t>
-      </w:r>
-      <w:r>
-        <w:rPr>
-          <w:rFonts w:ascii="Courier New" w:eastAsia="Times New Roman" w:hAnsi="Courier New" w:cs="Courier New"/>
-          <w:kern w:val="0"/>
-          <w:sz w:val="20"/>
-          <w:szCs w:val="20"/>
-          <w:lang w:eastAsia="en-GB"/>
-          <w14:ligatures w14:val="none"/>
-        </w:rPr>
-        <w:t>position: absolute</w:t>
-      </w:r>
-      <w:r>
-        <w:rPr>
-          <w:rFonts w:ascii="Times New Roman" w:eastAsia="Times New Roman" w:hAnsi="Times New Roman" w:cs="Times New Roman"/>
-          <w:kern w:val="0"/>
-          <w:lang w:eastAsia="en-GB"/>
-          <w14:ligatures w14:val="none"/>
-        </w:rPr>
-        <w:t xml:space="preserve">, </w:t>
-      </w:r>
-      <w:r>
-        <w:rPr>
-          <w:rFonts w:ascii="Courier New" w:eastAsia="Times New Roman" w:hAnsi="Courier New" w:cs="Courier New"/>
-          <w:kern w:val="0"/>
-          <w:sz w:val="20"/>
-          <w:szCs w:val="20"/>
-          <w:lang w:eastAsia="en-GB"/>
-          <w14:ligatures w14:val="none"/>
-        </w:rPr>
-        <w:t>display: none</w:t>
-      </w:r>
-      <w:r>
-        <w:rPr>
-          <w:rFonts w:ascii="Times New Roman" w:eastAsia="Times New Roman" w:hAnsi="Times New Roman" w:cs="Times New Roman"/>
-          <w:kern w:val="0"/>
-          <w:lang w:eastAsia="en-GB"/>
-          <w14:ligatures w14:val="none"/>
-        </w:rPr>
-        <w:t xml:space="preserve">, and </w:t>
-      </w:r>
-      <w:r>
-        <w:rPr>
-          <w:rFonts w:ascii="Courier New" w:eastAsia="Times New Roman" w:hAnsi="Courier New" w:cs="Courier New"/>
-          <w:kern w:val="0"/>
-          <w:sz w:val="20"/>
-          <w:szCs w:val="20"/>
-          <w:lang w:eastAsia="en-GB"/>
-          <w14:ligatures w14:val="none"/>
-        </w:rPr>
         <w:t>:hover</w:t>
       </w:r>
       <w:r>
@@ -18174,7 +17962,7 @@
           <w:lang w:eastAsia="en-GB"/>
           <w14:ligatures w14:val="none"/>
         </w:rPr>
-        <w:t xml:space="preserve">nav </w:t>
+        <w:t xml:space="preserve">nav ul </w:t>
       </w:r>
       <w:proofErr w:type="spellStart"/>
       <w:r>
@@ -18185,7 +17973,7 @@
           <w:lang w:eastAsia="en-GB"/>
           <w14:ligatures w14:val="none"/>
         </w:rPr>
-        <w:t>ul</w:t>
+        <w:t>li:hover</w:t>
       </w:r>
       <w:proofErr w:type="spellEnd"/>
       <w:r>
@@ -18196,51 +17984,7 @@
           <w:lang w:eastAsia="en-GB"/>
           <w14:ligatures w14:val="none"/>
         </w:rPr>
-        <w:t xml:space="preserve"> </w:t>
-      </w:r>
-      <w:proofErr w:type="spellStart"/>
-      <w:r>
-        <w:rPr>
-          <w:rFonts w:ascii="Times New Roman" w:eastAsia="Times New Roman" w:hAnsi="Times New Roman" w:cs="Times New Roman"/>
-          <w:color w:val="00B050"/>
-          <w:kern w:val="0"/>
-          <w:lang w:eastAsia="en-GB"/>
-          <w14:ligatures w14:val="none"/>
-        </w:rPr>
-        <w:t>li:hover</w:t>
-      </w:r>
-      <w:proofErr w:type="spellEnd"/>
-      <w:r>
-        <w:rPr>
-          <w:rFonts w:ascii="Times New Roman" w:eastAsia="Times New Roman" w:hAnsi="Times New Roman" w:cs="Times New Roman"/>
-          <w:color w:val="00B050"/>
-          <w:kern w:val="0"/>
-          <w:lang w:eastAsia="en-GB"/>
-          <w14:ligatures w14:val="none"/>
-        </w:rPr>
-        <w:t xml:space="preserve"> </w:t>
-      </w:r>
-      <w:proofErr w:type="spellStart"/>
-      <w:r>
-        <w:rPr>
-          <w:rFonts w:ascii="Times New Roman" w:eastAsia="Times New Roman" w:hAnsi="Times New Roman" w:cs="Times New Roman"/>
-          <w:color w:val="00B050"/>
-          <w:kern w:val="0"/>
-          <w:lang w:eastAsia="en-GB"/>
-          <w14:ligatures w14:val="none"/>
-        </w:rPr>
-        <w:t>ul</w:t>
-      </w:r>
-      <w:proofErr w:type="spellEnd"/>
-      <w:r>
-        <w:rPr>
-          <w:rFonts w:ascii="Times New Roman" w:eastAsia="Times New Roman" w:hAnsi="Times New Roman" w:cs="Times New Roman"/>
-          <w:color w:val="00B050"/>
-          <w:kern w:val="0"/>
-          <w:lang w:eastAsia="en-GB"/>
-          <w14:ligatures w14:val="none"/>
-        </w:rPr>
-        <w:t xml:space="preserve"> {</w:t>
+        <w:t xml:space="preserve"> ul {</w:t>
       </w:r>
     </w:p>
     <w:p>
@@ -18322,29 +18066,7 @@
           <w:lang w:eastAsia="en-GB"/>
           <w14:ligatures w14:val="none"/>
         </w:rPr>
-        <w:t xml:space="preserve">nav </w:t>
-      </w:r>
-      <w:proofErr w:type="spellStart"/>
-      <w:r>
-        <w:rPr>
-          <w:rFonts w:ascii="Times New Roman" w:eastAsia="Times New Roman" w:hAnsi="Times New Roman" w:cs="Times New Roman"/>
-          <w:color w:val="00B050"/>
-          <w:kern w:val="0"/>
-          <w:lang w:eastAsia="en-GB"/>
-          <w14:ligatures w14:val="none"/>
-        </w:rPr>
-        <w:t>ul</w:t>
-      </w:r>
-      <w:proofErr w:type="spellEnd"/>
-      <w:r>
-        <w:rPr>
-          <w:rFonts w:ascii="Times New Roman" w:eastAsia="Times New Roman" w:hAnsi="Times New Roman" w:cs="Times New Roman"/>
-          <w:color w:val="00B050"/>
-          <w:kern w:val="0"/>
-          <w:lang w:eastAsia="en-GB"/>
-          <w14:ligatures w14:val="none"/>
-        </w:rPr>
-        <w:t xml:space="preserve"> </w:t>
+        <w:t xml:space="preserve">nav ul </w:t>
       </w:r>
       <w:proofErr w:type="spellStart"/>
       <w:r>
@@ -19575,7 +19297,6 @@
         </w:rPr>
         <w:t xml:space="preserve">), and </w:t>
       </w:r>
-      <w:proofErr w:type="spellStart"/>
       <w:r>
         <w:rPr>
           <w:rFonts w:ascii="Courier New" w:eastAsia="Times New Roman" w:hAnsi="Courier New" w:cs="Courier New"/>
@@ -19587,7 +19308,6 @@
         </w:rPr>
         <w:t>pt</w:t>
       </w:r>
-      <w:proofErr w:type="spellEnd"/>
       <w:r>
         <w:rPr>
           <w:rFonts w:ascii="Times New Roman" w:eastAsia="Times New Roman" w:hAnsi="Times New Roman" w:cs="Times New Roman"/>
@@ -33411,13 +33131,116 @@
           <w:color w:val="00B050"/>
         </w:rPr>
       </w:pPr>
+      <w:r>
+        <w:rPr>
+          <w:rFonts w:ascii="Times New Roman" w:hAnsi="Times New Roman" w:cs="Times New Roman"/>
+          <w:color w:val="00B050"/>
+        </w:rPr>
+        <w:t>arr.forEach((item) =&gt; {</w:t>
+      </w:r>
+    </w:p>
+    <w:p>
+      <w:pPr>
+        <w:spacing w:line="360" w:lineRule="auto"/>
+        <w:ind w:left="426"/>
+        <w:rPr>
+          <w:rFonts w:ascii="Times New Roman" w:hAnsi="Times New Roman" w:cs="Times New Roman"/>
+          <w:color w:val="00B050"/>
+        </w:rPr>
+      </w:pPr>
+      <w:r>
+        <w:rPr>
+          <w:rFonts w:ascii="Times New Roman" w:hAnsi="Times New Roman" w:cs="Times New Roman"/>
+          <w:color w:val="00B050"/>
+        </w:rPr>
+        <w:t xml:space="preserve">    console.log(item);  // Output: 1 2 3</w:t>
+      </w:r>
+    </w:p>
+    <w:p>
+      <w:pPr>
+        <w:spacing w:line="360" w:lineRule="auto"/>
+        <w:ind w:left="426"/>
+        <w:rPr>
+          <w:rFonts w:ascii="Times New Roman" w:hAnsi="Times New Roman" w:cs="Times New Roman"/>
+          <w:color w:val="000000" w:themeColor="text1"/>
+        </w:rPr>
+      </w:pPr>
+      <w:r>
+        <w:rPr>
+          <w:rFonts w:ascii="Times New Roman" w:hAnsi="Times New Roman" w:cs="Times New Roman"/>
+          <w:color w:val="00B050"/>
+        </w:rPr>
+        <w:t>});</w:t>
+      </w:r>
+    </w:p>
+    <w:p>
+      <w:pPr>
+        <w:spacing w:line="360" w:lineRule="auto"/>
+        <w:rPr>
+          <w:rFonts w:ascii="Times New Roman" w:hAnsi="Times New Roman" w:cs="Times New Roman"/>
+          <w:color w:val="000000" w:themeColor="text1"/>
+        </w:rPr>
+      </w:pPr>
+    </w:p>
+    <w:p>
+      <w:pPr>
+        <w:spacing w:line="360" w:lineRule="auto"/>
+        <w:rPr>
+          <w:rFonts w:ascii="Times New Roman" w:hAnsi="Times New Roman" w:cs="Times New Roman"/>
+          <w:b/>
+          <w:bCs/>
+          <w:color w:val="000000" w:themeColor="text1"/>
+        </w:rPr>
+      </w:pPr>
+      <w:r>
+        <w:rPr>
+          <w:rFonts w:ascii="Times New Roman" w:hAnsi="Times New Roman" w:cs="Times New Roman"/>
+          <w:b/>
+          <w:bCs/>
+          <w:color w:val="000000" w:themeColor="text1"/>
+        </w:rPr>
+        <w:t>9. Arrays</w:t>
+      </w:r>
+    </w:p>
+    <w:p>
+      <w:pPr>
+        <w:spacing w:line="360" w:lineRule="auto"/>
+        <w:rPr>
+          <w:rFonts w:ascii="Times New Roman" w:hAnsi="Times New Roman" w:cs="Times New Roman"/>
+          <w:color w:val="000000" w:themeColor="text1"/>
+        </w:rPr>
+      </w:pPr>
+      <w:r>
+        <w:rPr>
+          <w:rFonts w:ascii="Times New Roman" w:hAnsi="Times New Roman" w:cs="Times New Roman"/>
+          <w:color w:val="000000" w:themeColor="text1"/>
+        </w:rPr>
+        <w:t>Arrays are used to store multiple values in a single variable.</w:t>
+      </w:r>
+    </w:p>
+    <w:p>
+      <w:pPr>
+        <w:spacing w:line="360" w:lineRule="auto"/>
+        <w:ind w:left="426"/>
+        <w:rPr>
+          <w:rFonts w:ascii="Times New Roman" w:hAnsi="Times New Roman" w:cs="Times New Roman"/>
+          <w:color w:val="00B050"/>
+        </w:rPr>
+      </w:pPr>
+      <w:r>
+        <w:rPr>
+          <w:rFonts w:ascii="Times New Roman" w:hAnsi="Times New Roman" w:cs="Times New Roman"/>
+          <w:color w:val="00B050"/>
+        </w:rPr>
+        <w:t xml:space="preserve">let </w:t>
+      </w:r>
       <w:proofErr w:type="spellStart"/>
       <w:r>
         <w:rPr>
           <w:rFonts w:ascii="Times New Roman" w:hAnsi="Times New Roman" w:cs="Times New Roman"/>
           <w:color w:val="00B050"/>
         </w:rPr>
-        <w:t>arr.forEach</w:t>
+        <w:t>colors</w:t>
       </w:r>
       <w:proofErr w:type="spellEnd"/>
       <w:r>
@@ -33425,7 +33248,7 @@
           <w:rFonts w:ascii="Times New Roman" w:hAnsi="Times New Roman" w:cs="Times New Roman"/>
           <w:color w:val="00B050"/>
         </w:rPr>
-        <w:t>((item) =&gt; {</w:t>
+        <w:t xml:space="preserve"> = ["red", "green", "blue"];</w:t>
       </w:r>
     </w:p>
     <w:p>
@@ -33442,7 +33265,43 @@
           <w:rFonts w:ascii="Times New Roman" w:hAnsi="Times New Roman" w:cs="Times New Roman"/>
           <w:color w:val="00B050"/>
         </w:rPr>
-        <w:t xml:space="preserve">    console.log(item);  // Output: 1 2 3</w:t>
+        <w:t>console.log(</w:t>
+      </w:r>
+      <w:proofErr w:type="spellStart"/>
+      <w:r>
+        <w:rPr>
+          <w:rFonts w:ascii="Times New Roman" w:hAnsi="Times New Roman" w:cs="Times New Roman"/>
+          <w:color w:val="00B050"/>
+        </w:rPr>
+        <w:t>colors</w:t>
+      </w:r>
+      <w:proofErr w:type="spellEnd"/>
+      <w:r>
+        <w:rPr>
+          <w:rFonts w:ascii="Times New Roman" w:hAnsi="Times New Roman" w:cs="Times New Roman"/>
+          <w:color w:val="00B050"/>
+        </w:rPr>
+        <w:t>[0]);  // Output: red</w:t>
+      </w:r>
+    </w:p>
+    <w:p>
+      <w:pPr>
+        <w:spacing w:line="360" w:lineRule="auto"/>
+        <w:rPr>
+          <w:rFonts w:ascii="Times New Roman" w:hAnsi="Times New Roman" w:cs="Times New Roman"/>
+          <w:b/>
+          <w:bCs/>
+          <w:color w:val="000000" w:themeColor="text1"/>
+        </w:rPr>
+      </w:pPr>
+      <w:r>
+        <w:rPr>
+          <w:rFonts w:ascii="Times New Roman" w:hAnsi="Times New Roman" w:cs="Times New Roman"/>
+          <w:b/>
+          <w:bCs/>
+          <w:color w:val="000000" w:themeColor="text1"/>
+        </w:rPr>
+        <w:t>Accessing Array Elements Using Different Methods:</w:t>
       </w:r>
     </w:p>
     <w:p>
@@ -33451,60 +33310,31 @@
         <w:ind w:left="426"/>
         <w:rPr>
           <w:rFonts w:ascii="Times New Roman" w:hAnsi="Times New Roman" w:cs="Times New Roman"/>
-          <w:color w:val="000000" w:themeColor="text1"/>
-        </w:rPr>
-      </w:pPr>
-      <w:r>
-        <w:rPr>
-          <w:rFonts w:ascii="Times New Roman" w:hAnsi="Times New Roman" w:cs="Times New Roman"/>
-          <w:color w:val="00B050"/>
-        </w:rPr>
-        <w:t>});</w:t>
-      </w:r>
-    </w:p>
-    <w:p>
-      <w:pPr>
-        <w:spacing w:line="360" w:lineRule="auto"/>
-        <w:rPr>
-          <w:rFonts w:ascii="Times New Roman" w:hAnsi="Times New Roman" w:cs="Times New Roman"/>
-          <w:color w:val="000000" w:themeColor="text1"/>
-        </w:rPr>
-      </w:pPr>
-    </w:p>
-    <w:p>
-      <w:pPr>
-        <w:spacing w:line="360" w:lineRule="auto"/>
-        <w:rPr>
-          <w:rFonts w:ascii="Times New Roman" w:hAnsi="Times New Roman" w:cs="Times New Roman"/>
-          <w:b/>
-          <w:bCs/>
-          <w:color w:val="000000" w:themeColor="text1"/>
-        </w:rPr>
-      </w:pPr>
-      <w:r>
-        <w:rPr>
-          <w:rFonts w:ascii="Times New Roman" w:hAnsi="Times New Roman" w:cs="Times New Roman"/>
-          <w:b/>
-          <w:bCs/>
-          <w:color w:val="000000" w:themeColor="text1"/>
-        </w:rPr>
-        <w:t>9. Arrays</w:t>
-      </w:r>
-    </w:p>
-    <w:p>
-      <w:pPr>
-        <w:spacing w:line="360" w:lineRule="auto"/>
-        <w:rPr>
-          <w:rFonts w:ascii="Times New Roman" w:hAnsi="Times New Roman" w:cs="Times New Roman"/>
-          <w:color w:val="000000" w:themeColor="text1"/>
-        </w:rPr>
-      </w:pPr>
-      <w:r>
-        <w:rPr>
-          <w:rFonts w:ascii="Times New Roman" w:hAnsi="Times New Roman" w:cs="Times New Roman"/>
-          <w:color w:val="000000" w:themeColor="text1"/>
-        </w:rPr>
-        <w:t>Arrays are used to store multiple values in a single variable.</w:t>
+          <w:color w:val="00B050"/>
+        </w:rPr>
+      </w:pPr>
+      <w:r>
+        <w:rPr>
+          <w:rFonts w:ascii="Times New Roman" w:hAnsi="Times New Roman" w:cs="Times New Roman"/>
+          <w:color w:val="00B050"/>
+        </w:rPr>
+        <w:t xml:space="preserve">let </w:t>
+      </w:r>
+      <w:proofErr w:type="spellStart"/>
+      <w:r>
+        <w:rPr>
+          <w:rFonts w:ascii="Times New Roman" w:hAnsi="Times New Roman" w:cs="Times New Roman"/>
+          <w:color w:val="00B050"/>
+        </w:rPr>
+        <w:t>arr</w:t>
+      </w:r>
+      <w:proofErr w:type="spellEnd"/>
+      <w:r>
+        <w:rPr>
+          <w:rFonts w:ascii="Times New Roman" w:hAnsi="Times New Roman" w:cs="Times New Roman"/>
+          <w:color w:val="00B050"/>
+        </w:rPr>
+        <w:t xml:space="preserve"> = [10, 20, 30];</w:t>
       </w:r>
     </w:p>
     <w:p>
@@ -33521,7 +33351,7 @@
           <w:rFonts w:ascii="Times New Roman" w:hAnsi="Times New Roman" w:cs="Times New Roman"/>
           <w:color w:val="00B050"/>
         </w:rPr>
-        <w:t xml:space="preserve">let </w:t>
+        <w:t>console.log(</w:t>
       </w:r>
       <w:proofErr w:type="spellStart"/>
       <w:r>
@@ -33529,7 +33359,7 @@
           <w:rFonts w:ascii="Times New Roman" w:hAnsi="Times New Roman" w:cs="Times New Roman"/>
           <w:color w:val="00B050"/>
         </w:rPr>
-        <w:t>colors</w:t>
+        <w:t>arr</w:t>
       </w:r>
       <w:proofErr w:type="spellEnd"/>
       <w:r>
@@ -33537,7 +33367,7 @@
           <w:rFonts w:ascii="Times New Roman" w:hAnsi="Times New Roman" w:cs="Times New Roman"/>
           <w:color w:val="00B050"/>
         </w:rPr>
-        <w:t xml:space="preserve"> = ["red", "green", "blue"];</w:t>
+        <w:t>[1]);   // Access by index: Output: 20</w:t>
       </w:r>
     </w:p>
     <w:p>
@@ -33549,12 +33379,22 @@
           <w:color w:val="00B050"/>
         </w:rPr>
       </w:pPr>
-      <w:r>
-        <w:rPr>
-          <w:rFonts w:ascii="Times New Roman" w:hAnsi="Times New Roman" w:cs="Times New Roman"/>
-          <w:color w:val="00B050"/>
-        </w:rPr>
-        <w:t>console.log(</w:t>
+    </w:p>
+    <w:p>
+      <w:pPr>
+        <w:spacing w:line="360" w:lineRule="auto"/>
+        <w:ind w:left="426"/>
+        <w:rPr>
+          <w:rFonts w:ascii="Times New Roman" w:hAnsi="Times New Roman" w:cs="Times New Roman"/>
+          <w:color w:val="00B050"/>
+        </w:rPr>
+      </w:pPr>
+      <w:r>
+        <w:rPr>
+          <w:rFonts w:ascii="Times New Roman" w:hAnsi="Times New Roman" w:cs="Times New Roman"/>
+          <w:color w:val="00B050"/>
+        </w:rPr>
+        <w:t>// Using `</w:t>
       </w:r>
       <w:proofErr w:type="spellStart"/>
       <w:r>
@@ -33562,7 +33402,7 @@
           <w:rFonts w:ascii="Times New Roman" w:hAnsi="Times New Roman" w:cs="Times New Roman"/>
           <w:color w:val="00B050"/>
         </w:rPr>
-        <w:t>colors</w:t>
+        <w:t>forEach</w:t>
       </w:r>
       <w:proofErr w:type="spellEnd"/>
       <w:r>
@@ -33570,27 +33410,7 @@
           <w:rFonts w:ascii="Times New Roman" w:hAnsi="Times New Roman" w:cs="Times New Roman"/>
           <w:color w:val="00B050"/>
         </w:rPr>
-        <w:t>[0]);  // Output: red</w:t>
-      </w:r>
-    </w:p>
-    <w:p>
-      <w:pPr>
-        <w:spacing w:line="360" w:lineRule="auto"/>
-        <w:rPr>
-          <w:rFonts w:ascii="Times New Roman" w:hAnsi="Times New Roman" w:cs="Times New Roman"/>
-          <w:b/>
-          <w:bCs/>
-          <w:color w:val="000000" w:themeColor="text1"/>
-        </w:rPr>
-      </w:pPr>
-      <w:r>
-        <w:rPr>
-          <w:rFonts w:ascii="Times New Roman" w:hAnsi="Times New Roman" w:cs="Times New Roman"/>
-          <w:b/>
-          <w:bCs/>
-          <w:color w:val="000000" w:themeColor="text1"/>
-        </w:rPr>
-        <w:t>Accessing Array Elements Using Different Methods:</w:t>
+        <w:t>`:</w:t>
       </w:r>
     </w:p>
     <w:p>
@@ -33607,125 +33427,7 @@
           <w:rFonts w:ascii="Times New Roman" w:hAnsi="Times New Roman" w:cs="Times New Roman"/>
           <w:color w:val="00B050"/>
         </w:rPr>
-        <w:t xml:space="preserve">let </w:t>
-      </w:r>
-      <w:proofErr w:type="spellStart"/>
-      <w:r>
-        <w:rPr>
-          <w:rFonts w:ascii="Times New Roman" w:hAnsi="Times New Roman" w:cs="Times New Roman"/>
-          <w:color w:val="00B050"/>
-        </w:rPr>
-        <w:t>arr</w:t>
-      </w:r>
-      <w:proofErr w:type="spellEnd"/>
-      <w:r>
-        <w:rPr>
-          <w:rFonts w:ascii="Times New Roman" w:hAnsi="Times New Roman" w:cs="Times New Roman"/>
-          <w:color w:val="00B050"/>
-        </w:rPr>
-        <w:t xml:space="preserve"> = [10, 20, 30];</w:t>
-      </w:r>
-    </w:p>
-    <w:p>
-      <w:pPr>
-        <w:spacing w:line="360" w:lineRule="auto"/>
-        <w:ind w:left="426"/>
-        <w:rPr>
-          <w:rFonts w:ascii="Times New Roman" w:hAnsi="Times New Roman" w:cs="Times New Roman"/>
-          <w:color w:val="00B050"/>
-        </w:rPr>
-      </w:pPr>
-      <w:r>
-        <w:rPr>
-          <w:rFonts w:ascii="Times New Roman" w:hAnsi="Times New Roman" w:cs="Times New Roman"/>
-          <w:color w:val="00B050"/>
-        </w:rPr>
-        <w:t>console.log(</w:t>
-      </w:r>
-      <w:proofErr w:type="spellStart"/>
-      <w:r>
-        <w:rPr>
-          <w:rFonts w:ascii="Times New Roman" w:hAnsi="Times New Roman" w:cs="Times New Roman"/>
-          <w:color w:val="00B050"/>
-        </w:rPr>
-        <w:t>arr</w:t>
-      </w:r>
-      <w:proofErr w:type="spellEnd"/>
-      <w:r>
-        <w:rPr>
-          <w:rFonts w:ascii="Times New Roman" w:hAnsi="Times New Roman" w:cs="Times New Roman"/>
-          <w:color w:val="00B050"/>
-        </w:rPr>
-        <w:t>[1]);   // Access by index: Output: 20</w:t>
-      </w:r>
-    </w:p>
-    <w:p>
-      <w:pPr>
-        <w:spacing w:line="360" w:lineRule="auto"/>
-        <w:ind w:left="426"/>
-        <w:rPr>
-          <w:rFonts w:ascii="Times New Roman" w:hAnsi="Times New Roman" w:cs="Times New Roman"/>
-          <w:color w:val="00B050"/>
-        </w:rPr>
-      </w:pPr>
-    </w:p>
-    <w:p>
-      <w:pPr>
-        <w:spacing w:line="360" w:lineRule="auto"/>
-        <w:ind w:left="426"/>
-        <w:rPr>
-          <w:rFonts w:ascii="Times New Roman" w:hAnsi="Times New Roman" w:cs="Times New Roman"/>
-          <w:color w:val="00B050"/>
-        </w:rPr>
-      </w:pPr>
-      <w:r>
-        <w:rPr>
-          <w:rFonts w:ascii="Times New Roman" w:hAnsi="Times New Roman" w:cs="Times New Roman"/>
-          <w:color w:val="00B050"/>
-        </w:rPr>
-        <w:t>// Using `</w:t>
-      </w:r>
-      <w:proofErr w:type="spellStart"/>
-      <w:r>
-        <w:rPr>
-          <w:rFonts w:ascii="Times New Roman" w:hAnsi="Times New Roman" w:cs="Times New Roman"/>
-          <w:color w:val="00B050"/>
-        </w:rPr>
-        <w:t>forEach</w:t>
-      </w:r>
-      <w:proofErr w:type="spellEnd"/>
-      <w:r>
-        <w:rPr>
-          <w:rFonts w:ascii="Times New Roman" w:hAnsi="Times New Roman" w:cs="Times New Roman"/>
-          <w:color w:val="00B050"/>
-        </w:rPr>
-        <w:t>`:</w:t>
-      </w:r>
-    </w:p>
-    <w:p>
-      <w:pPr>
-        <w:spacing w:line="360" w:lineRule="auto"/>
-        <w:ind w:left="426"/>
-        <w:rPr>
-          <w:rFonts w:ascii="Times New Roman" w:hAnsi="Times New Roman" w:cs="Times New Roman"/>
-          <w:color w:val="00B050"/>
-        </w:rPr>
-      </w:pPr>
-      <w:proofErr w:type="spellStart"/>
-      <w:r>
-        <w:rPr>
-          <w:rFonts w:ascii="Times New Roman" w:hAnsi="Times New Roman" w:cs="Times New Roman"/>
-          <w:color w:val="00B050"/>
-        </w:rPr>
-        <w:t>arr.forEach</w:t>
-      </w:r>
-      <w:proofErr w:type="spellEnd"/>
-      <w:r>
-        <w:rPr>
-          <w:rFonts w:ascii="Times New Roman" w:hAnsi="Times New Roman" w:cs="Times New Roman"/>
-          <w:color w:val="00B050"/>
-        </w:rPr>
-        <w:t>((element) =&gt; console.log(element));</w:t>
+        <w:t>arr.forEach((element) =&gt; console.log(element));</w:t>
       </w:r>
     </w:p>
     <w:p>
@@ -35397,7 +35099,7 @@
 </file>
 
 <file path=word/endnotes.xml><?xml version="1.0" encoding="utf-8"?>
-<w:endnotes xmlns:wpc="http://schemas.microsoft.com/office/word/2010/wordprocessingCanvas" xmlns:cx="http://schemas.microsoft.com/office/drawing/2014/chartex" xmlns:cx1="http://schemas.microsoft.com/office/drawing/2015/9/8/chartex" xmlns:cx2="http://schemas.microsoft.com/office/drawing/2015/10/21/chartex" xmlns:cx3="http://schemas.microsoft.com/office/drawing/2016/5/9/chartex" xmlns:cx4="http://schemas.microsoft.com/office/drawing/2016/5/10/chartex" xmlns:cx5="http://schemas.microsoft.com/office/drawing/2016/5/11/chartex" xmlns:cx6="http://schemas.microsoft.com/office/drawing/2016/5/12/chartex" xmlns:cx7="http://schemas.microsoft.com/office/drawing/2016/5/13/chartex" xmlns:cx8="http://schemas.microsoft.com/office/drawing/2016/5/14/chartex" xmlns:mc="http://schemas.openxmlformats.org/markup-compatibility/2006" xmlns:aink="http://schemas.microsoft.com/office/drawing/2016/ink" xmlns:am3d="http://schemas.microsoft.com/office/drawing/2017/model3d" xmlns:o="urn:schemas-microsoft-com:office:office" xmlns:oel="http://schemas.microsoft.com/office/2019/extlst" xmlns:r="http://schemas.openxmlformats.org/officeDocument/2006/relationships" xmlns:m="http://schemas.openxmlformats.org/officeDocument/2006/math" xmlns:v="urn:schemas-microsoft-com:vml" xmlns:wp14="http://schemas.microsoft.com/office/word/2010/wordprocessingDrawing" xmlns:wp="http://schemas.openxmlformats.org/drawingml/2006/wordprocessingDrawing" xmlns:w10="urn:schemas-microsoft-com:office:word" xmlns:w="http://schemas.openxmlformats.org/wordprocessingml/2006/main" xmlns:w14="http://schemas.microsoft.com/office/word/2010/wordml" xmlns:w15="http://schemas.microsoft.com/office/word/2012/wordml" xmlns:w16cex="http://schemas.microsoft.com/office/word/2018/wordml/cex" xmlns:w16cid="http://schemas.microsoft.com/office/word/2016/wordml/cid" xmlns:w16="http://schemas.microsoft.com/office/word/2018/wordml" xmlns:w16sdtdh="http://schemas.microsoft.com/office/word/2020/wordml/sdtdatahash" xmlns:w16se="http://schemas.microsoft.com/office/word/2015/wordml/symex" xmlns:wpg="http://schemas.microsoft.com/office/word/2010/wordprocessingGroup" xmlns:wpi="http://schemas.microsoft.com/office/word/2010/wordprocessingInk" xmlns:wne="http://schemas.microsoft.com/office/word/2006/wordml" xmlns:wps="http://schemas.microsoft.com/office/word/2010/wordprocessingShape" mc:Ignorable="w14 w15 w16se w16cid w16 w16cex w16sdtdh wp14">
+<w:endnotes xmlns:wpc="http://schemas.microsoft.com/office/word/2010/wordprocessingCanvas" xmlns:cx="http://schemas.microsoft.com/office/drawing/2014/chartex" xmlns:cx1="http://schemas.microsoft.com/office/drawing/2015/9/8/chartex" xmlns:cx2="http://schemas.microsoft.com/office/drawing/2015/10/21/chartex" xmlns:cx3="http://schemas.microsoft.com/office/drawing/2016/5/9/chartex" xmlns:cx4="http://schemas.microsoft.com/office/drawing/2016/5/10/chartex" xmlns:cx5="http://schemas.microsoft.com/office/drawing/2016/5/11/chartex" xmlns:cx6="http://schemas.microsoft.com/office/drawing/2016/5/12/chartex" xmlns:cx7="http://schemas.microsoft.com/office/drawing/2016/5/13/chartex" xmlns:cx8="http://schemas.microsoft.com/office/drawing/2016/5/14/chartex" xmlns:mc="http://schemas.openxmlformats.org/markup-compatibility/2006" xmlns:aink="http://schemas.microsoft.com/office/drawing/2016/ink" xmlns:am3d="http://schemas.microsoft.com/office/drawing/2017/model3d" xmlns:o="urn:schemas-microsoft-com:office:office" xmlns:oel="http://schemas.microsoft.com/office/2019/extlst" xmlns:r="http://schemas.openxmlformats.org/officeDocument/2006/relationships" xmlns:m="http://schemas.openxmlformats.org/officeDocument/2006/math" xmlns:v="urn:schemas-microsoft-com:vml" xmlns:wp14="http://schemas.microsoft.com/office/word/2010/wordprocessingDrawing" xmlns:wp="http://schemas.openxmlformats.org/drawingml/2006/wordprocessingDrawing" xmlns:w10="urn:schemas-microsoft-com:office:word" xmlns:w="http://schemas.openxmlformats.org/wordprocessingml/2006/main" xmlns:w14="http://schemas.microsoft.com/office/word/2010/wordml" xmlns:w15="http://schemas.microsoft.com/office/word/2012/wordml" xmlns:w16cex="http://schemas.microsoft.com/office/word/2018/wordml/cex" xmlns:w16cid="http://schemas.microsoft.com/office/word/2016/wordml/cid" xmlns:w16="http://schemas.microsoft.com/office/word/2018/wordml" xmlns:w16du="http://schemas.microsoft.com/office/word/2023/wordml/word16du" xmlns:w16sdtdh="http://schemas.microsoft.com/office/word/2020/wordml/sdtdatahash" xmlns:w16sdtfl="http://schemas.microsoft.com/office/word/2024/wordml/sdtformatlock" xmlns:w16se="http://schemas.microsoft.com/office/word/2015/wordml/symex" xmlns:wpg="http://schemas.microsoft.com/office/word/2010/wordprocessingGroup" xmlns:wpi="http://schemas.microsoft.com/office/word/2010/wordprocessingInk" xmlns:wne="http://schemas.microsoft.com/office/word/2006/wordml" xmlns:wps="http://schemas.microsoft.com/office/word/2010/wordprocessingShape" mc:Ignorable="w14 w15 w16se w16cid w16 w16cex w16sdtdh w16sdtfl w16du wp14">
   <w:endnote w:type="separator" w:id="-1">
     <w:p>
       <w:r>
@@ -35416,7 +35118,7 @@
 </file>
 
 <file path=word/footnotes.xml><?xml version="1.0" encoding="utf-8"?>
-<w:footnotes xmlns:wpc="http://schemas.microsoft.com/office/word/2010/wordprocessingCanvas" xmlns:cx="http://schemas.microsoft.com/office/drawing/2014/chartex" xmlns:cx1="http://schemas.microsoft.com/office/drawing/2015/9/8/chartex" xmlns:cx2="http://schemas.microsoft.com/office/drawing/2015/10/21/chartex" xmlns:cx3="http://schemas.microsoft.com/office/drawing/2016/5/9/chartex" xmlns:cx4="http://schemas.microsoft.com/office/drawing/2016/5/10/chartex" xmlns:cx5="http://schemas.microsoft.com/office/drawing/2016/5/11/chartex" xmlns:cx6="http://schemas.microsoft.com/office/drawing/2016/5/12/chartex" xmlns:cx7="http://schemas.microsoft.com/office/drawing/2016/5/13/chartex" xmlns:cx8="http://schemas.microsoft.com/office/drawing/2016/5/14/chartex" xmlns:mc="http://schemas.openxmlformats.org/markup-compatibility/2006" xmlns:aink="http://schemas.microsoft.com/office/drawing/2016/ink" xmlns:am3d="http://schemas.microsoft.com/office/drawing/2017/model3d" xmlns:o="urn:schemas-microsoft-com:office:office" xmlns:oel="http://schemas.microsoft.com/office/2019/extlst" xmlns:r="http://schemas.openxmlformats.org/officeDocument/2006/relationships" xmlns:m="http://schemas.openxmlformats.org/officeDocument/2006/math" xmlns:v="urn:schemas-microsoft-com:vml" xmlns:wp14="http://schemas.microsoft.com/office/word/2010/wordprocessingDrawing" xmlns:wp="http://schemas.openxmlformats.org/drawingml/2006/wordprocessingDrawing" xmlns:w10="urn:schemas-microsoft-com:office:word" xmlns:w="http://schemas.openxmlformats.org/wordprocessingml/2006/main" xmlns:w14="http://schemas.microsoft.com/office/word/2010/wordml" xmlns:w15="http://schemas.microsoft.com/office/word/2012/wordml" xmlns:w16cex="http://schemas.microsoft.com/office/word/2018/wordml/cex" xmlns:w16cid="http://schemas.microsoft.com/office/word/2016/wordml/cid" xmlns:w16="http://schemas.microsoft.com/office/word/2018/wordml" xmlns:w16sdtdh="http://schemas.microsoft.com/office/word/2020/wordml/sdtdatahash" xmlns:w16se="http://schemas.microsoft.com/office/word/2015/wordml/symex" xmlns:wpg="http://schemas.microsoft.com/office/word/2010/wordprocessingGroup" xmlns:wpi="http://schemas.microsoft.com/office/word/2010/wordprocessingInk" xmlns:wne="http://schemas.microsoft.com/office/word/2006/wordml" xmlns:wps="http://schemas.microsoft.com/office/word/2010/wordprocessingShape" mc:Ignorable="w14 w15 w16se w16cid w16 w16cex w16sdtdh wp14">
+<w:footnotes xmlns:wpc="http://schemas.microsoft.com/office/word/2010/wordprocessingCanvas" xmlns:cx="http://schemas.microsoft.com/office/drawing/2014/chartex" xmlns:cx1="http://schemas.microsoft.com/office/drawing/2015/9/8/chartex" xmlns:cx2="http://schemas.microsoft.com/office/drawing/2015/10/21/chartex" xmlns:cx3="http://schemas.microsoft.com/office/drawing/2016/5/9/chartex" xmlns:cx4="http://schemas.microsoft.com/office/drawing/2016/5/10/chartex" xmlns:cx5="http://schemas.microsoft.com/office/drawing/2016/5/11/chartex" xmlns:cx6="http://schemas.microsoft.com/office/drawing/2016/5/12/chartex" xmlns:cx7="http://schemas.microsoft.com/office/drawing/2016/5/13/chartex" xmlns:cx8="http://schemas.microsoft.com/office/drawing/2016/5/14/chartex" xmlns:mc="http://schemas.openxmlformats.org/markup-compatibility/2006" xmlns:aink="http://schemas.microsoft.com/office/drawing/2016/ink" xmlns:am3d="http://schemas.microsoft.com/office/drawing/2017/model3d" xmlns:o="urn:schemas-microsoft-com:office:office" xmlns:oel="http://schemas.microsoft.com/office/2019/extlst" xmlns:r="http://schemas.openxmlformats.org/officeDocument/2006/relationships" xmlns:m="http://schemas.openxmlformats.org/officeDocument/2006/math" xmlns:v="urn:schemas-microsoft-com:vml" xmlns:wp14="http://schemas.microsoft.com/office/word/2010/wordprocessingDrawing" xmlns:wp="http://schemas.openxmlformats.org/drawingml/2006/wordprocessingDrawing" xmlns:w10="urn:schemas-microsoft-com:office:word" xmlns:w="http://schemas.openxmlformats.org/wordprocessingml/2006/main" xmlns:w14="http://schemas.microsoft.com/office/word/2010/wordml" xmlns:w15="http://schemas.microsoft.com/office/word/2012/wordml" xmlns:w16cex="http://schemas.microsoft.com/office/word/2018/wordml/cex" xmlns:w16cid="http://schemas.microsoft.com/office/word/2016/wordml/cid" xmlns:w16="http://schemas.microsoft.com/office/word/2018/wordml" xmlns:w16du="http://schemas.microsoft.com/office/word/2023/wordml/word16du" xmlns:w16sdtdh="http://schemas.microsoft.com/office/word/2020/wordml/sdtdatahash" xmlns:w16sdtfl="http://schemas.microsoft.com/office/word/2024/wordml/sdtformatlock" xmlns:w16se="http://schemas.microsoft.com/office/word/2015/wordml/symex" xmlns:wpg="http://schemas.microsoft.com/office/word/2010/wordprocessingGroup" xmlns:wpi="http://schemas.microsoft.com/office/word/2010/wordprocessingInk" xmlns:wne="http://schemas.microsoft.com/office/word/2006/wordml" xmlns:wps="http://schemas.microsoft.com/office/word/2010/wordprocessingShape" mc:Ignorable="w14 w15 w16se w16cid w16 w16cex w16sdtdh w16sdtfl w16du wp14">
   <w:footnote w:type="separator" w:id="-1">
     <w:p>
       <w:r>
@@ -35435,7 +35137,7 @@
 </file>
 
 <file path=word/header1.xml><?xml version="1.0" encoding="utf-8"?>
-<w:hdr xmlns:wpc="http://schemas.microsoft.com/office/word/2010/wordprocessingCanvas" xmlns:cx="http://schemas.microsoft.com/office/drawing/2014/chartex" xmlns:cx1="http://schemas.microsoft.com/office/drawing/2015/9/8/chartex" xmlns:cx2="http://schemas.microsoft.com/office/drawing/2015/10/21/chartex" xmlns:cx3="http://schemas.microsoft.com/office/drawing/2016/5/9/chartex" xmlns:cx4="http://schemas.microsoft.com/office/drawing/2016/5/10/chartex" xmlns:cx5="http://schemas.microsoft.com/office/drawing/2016/5/11/chartex" xmlns:cx6="http://schemas.microsoft.com/office/drawing/2016/5/12/chartex" xmlns:cx7="http://schemas.microsoft.com/office/drawing/2016/5/13/chartex" xmlns:cx8="http://schemas.microsoft.com/office/drawing/2016/5/14/chartex" xmlns:mc="http://schemas.openxmlformats.org/markup-compatibility/2006" xmlns:aink="http://schemas.microsoft.com/office/drawing/2016/ink" xmlns:am3d="http://schemas.microsoft.com/office/drawing/2017/model3d" xmlns:o="urn:schemas-microsoft-com:office:office" xmlns:oel="http://schemas.microsoft.com/office/2019/extlst" xmlns:r="http://schemas.openxmlformats.org/officeDocument/2006/relationships" xmlns:m="http://schemas.openxmlformats.org/officeDocument/2006/math" xmlns:v="urn:schemas-microsoft-com:vml" xmlns:wp14="http://schemas.microsoft.com/office/word/2010/wordprocessingDrawing" xmlns:wp="http://schemas.openxmlformats.org/drawingml/2006/wordprocessingDrawing" xmlns:w10="urn:schemas-microsoft-com:office:word" xmlns:w="http://schemas.openxmlformats.org/wordprocessingml/2006/main" xmlns:w14="http://schemas.microsoft.com/office/word/2010/wordml" xmlns:w15="http://schemas.microsoft.com/office/word/2012/wordml" xmlns:w16cex="http://schemas.microsoft.com/office/word/2018/wordml/cex" xmlns:w16cid="http://schemas.microsoft.com/office/word/2016/wordml/cid" xmlns:w16="http://schemas.microsoft.com/office/word/2018/wordml" xmlns:w16sdtdh="http://schemas.microsoft.com/office/word/2020/wordml/sdtdatahash" xmlns:w16se="http://schemas.microsoft.com/office/word/2015/wordml/symex" xmlns:wpg="http://schemas.microsoft.com/office/word/2010/wordprocessingGroup" xmlns:wpi="http://schemas.microsoft.com/office/word/2010/wordprocessingInk" xmlns:wne="http://schemas.microsoft.com/office/word/2006/wordml" xmlns:wps="http://schemas.microsoft.com/office/word/2010/wordprocessingShape" mc:Ignorable="w14 w15 w16se w16cid w16 w16cex w16sdtdh wp14">
+<w:hdr xmlns:wpc="http://schemas.microsoft.com/office/word/2010/wordprocessingCanvas" xmlns:cx="http://schemas.microsoft.com/office/drawing/2014/chartex" xmlns:cx1="http://schemas.microsoft.com/office/drawing/2015/9/8/chartex" xmlns:cx2="http://schemas.microsoft.com/office/drawing/2015/10/21/chartex" xmlns:cx3="http://schemas.microsoft.com/office/drawing/2016/5/9/chartex" xmlns:cx4="http://schemas.microsoft.com/office/drawing/2016/5/10/chartex" xmlns:cx5="http://schemas.microsoft.com/office/drawing/2016/5/11/chartex" xmlns:cx6="http://schemas.microsoft.com/office/drawing/2016/5/12/chartex" xmlns:cx7="http://schemas.microsoft.com/office/drawing/2016/5/13/chartex" xmlns:cx8="http://schemas.microsoft.com/office/drawing/2016/5/14/chartex" xmlns:mc="http://schemas.openxmlformats.org/markup-compatibility/2006" xmlns:aink="http://schemas.microsoft.com/office/drawing/2016/ink" xmlns:am3d="http://schemas.microsoft.com/office/drawing/2017/model3d" xmlns:o="urn:schemas-microsoft-com:office:office" xmlns:oel="http://schemas.microsoft.com/office/2019/extlst" xmlns:r="http://schemas.openxmlformats.org/officeDocument/2006/relationships" xmlns:m="http://schemas.openxmlformats.org/officeDocument/2006/math" xmlns:v="urn:schemas-microsoft-com:vml" xmlns:wp14="http://schemas.microsoft.com/office/word/2010/wordprocessingDrawing" xmlns:wp="http://schemas.openxmlformats.org/drawingml/2006/wordprocessingDrawing" xmlns:w10="urn:schemas-microsoft-com:office:word" xmlns:w="http://schemas.openxmlformats.org/wordprocessingml/2006/main" xmlns:w14="http://schemas.microsoft.com/office/word/2010/wordml" xmlns:w15="http://schemas.microsoft.com/office/word/2012/wordml" xmlns:w16cex="http://schemas.microsoft.com/office/word/2018/wordml/cex" xmlns:w16cid="http://schemas.microsoft.com/office/word/2016/wordml/cid" xmlns:w16="http://schemas.microsoft.com/office/word/2018/wordml" xmlns:w16du="http://schemas.microsoft.com/office/word/2023/wordml/word16du" xmlns:w16sdtdh="http://schemas.microsoft.com/office/word/2020/wordml/sdtdatahash" xmlns:w16sdtfl="http://schemas.microsoft.com/office/word/2024/wordml/sdtformatlock" xmlns:w16se="http://schemas.microsoft.com/office/word/2015/wordml/symex" xmlns:wpg="http://schemas.microsoft.com/office/word/2010/wordprocessingGroup" xmlns:wpi="http://schemas.microsoft.com/office/word/2010/wordprocessingInk" xmlns:wne="http://schemas.microsoft.com/office/word/2006/wordml" xmlns:wps="http://schemas.microsoft.com/office/word/2010/wordprocessingShape" mc:Ignorable="w14 w15 w16se w16cid w16 w16cex w16sdtdh w16sdtfl w16du wp14">
   <w:p>
     <w:pPr>
       <w:pStyle w:val="Header"/>
@@ -35454,7 +35156,7 @@
 </file>
 
 <file path=word/numbering.xml><?xml version="1.0" encoding="utf-8"?>
-<w:numbering xmlns:wpc="http://schemas.microsoft.com/office/word/2010/wordprocessingCanvas" xmlns:cx="http://schemas.microsoft.com/office/drawing/2014/chartex" xmlns:cx1="http://schemas.microsoft.com/office/drawing/2015/9/8/chartex" xmlns:cx2="http://schemas.microsoft.com/office/drawing/2015/10/21/chartex" xmlns:cx3="http://schemas.microsoft.com/office/drawing/2016/5/9/chartex" xmlns:cx4="http://schemas.microsoft.com/office/drawing/2016/5/10/chartex" xmlns:cx5="http://schemas.microsoft.com/office/drawing/2016/5/11/chartex" xmlns:cx6="http://schemas.microsoft.com/office/drawing/2016/5/12/chartex" xmlns:cx7="http://schemas.microsoft.com/office/drawing/2016/5/13/chartex" xmlns:cx8="http://schemas.microsoft.com/office/drawing/2016/5/14/chartex" xmlns:mc="http://schemas.openxmlformats.org/markup-compatibility/2006" xmlns:aink="http://schemas.microsoft.com/office/drawing/2016/ink" xmlns:am3d="http://schemas.microsoft.com/office/drawing/2017/model3d" xmlns:o="urn:schemas-microsoft-com:office:office" xmlns:oel="http://schemas.microsoft.com/office/2019/extlst" xmlns:r="http://schemas.openxmlformats.org/officeDocument/2006/relationships" xmlns:m="http://schemas.openxmlformats.org/officeDocument/2006/math" xmlns:v="urn:schemas-microsoft-com:vml" xmlns:wp14="http://schemas.microsoft.com/office/word/2010/wordprocessingDrawing" xmlns:wp="http://schemas.openxmlformats.org/drawingml/2006/wordprocessingDrawing" xmlns:w10="urn:schemas-microsoft-com:office:word" xmlns:w="http://schemas.openxmlformats.org/wordprocessingml/2006/main" xmlns:w14="http://schemas.microsoft.com/office/word/2010/wordml" xmlns:w15="http://schemas.microsoft.com/office/word/2012/wordml" xmlns:w16cex="http://schemas.microsoft.com/office/word/2018/wordml/cex" xmlns:w16cid="http://schemas.microsoft.com/office/word/2016/wordml/cid" xmlns:w16="http://schemas.microsoft.com/office/word/2018/wordml" xmlns:w16sdtdh="http://schemas.microsoft.com/office/word/2020/wordml/sdtdatahash" xmlns:w16se="http://schemas.microsoft.com/office/word/2015/wordml/symex" xmlns:wpg="http://schemas.microsoft.com/office/word/2010/wordprocessingGroup" xmlns:wpi="http://schemas.microsoft.com/office/word/2010/wordprocessingInk" xmlns:wne="http://schemas.microsoft.com/office/word/2006/wordml" xmlns:wps="http://schemas.microsoft.com/office/word/2010/wordprocessingShape" mc:Ignorable="w14 w15 w16se w16cid w16 w16cex w16sdtdh wp14">
+<w:numbering xmlns:wpc="http://schemas.microsoft.com/office/word/2010/wordprocessingCanvas" xmlns:cx="http://schemas.microsoft.com/office/drawing/2014/chartex" xmlns:cx1="http://schemas.microsoft.com/office/drawing/2015/9/8/chartex" xmlns:cx2="http://schemas.microsoft.com/office/drawing/2015/10/21/chartex" xmlns:cx3="http://schemas.microsoft.com/office/drawing/2016/5/9/chartex" xmlns:cx4="http://schemas.microsoft.com/office/drawing/2016/5/10/chartex" xmlns:cx5="http://schemas.microsoft.com/office/drawing/2016/5/11/chartex" xmlns:cx6="http://schemas.microsoft.com/office/drawing/2016/5/12/chartex" xmlns:cx7="http://schemas.microsoft.com/office/drawing/2016/5/13/chartex" xmlns:cx8="http://schemas.microsoft.com/office/drawing/2016/5/14/chartex" xmlns:mc="http://schemas.openxmlformats.org/markup-compatibility/2006" xmlns:aink="http://schemas.microsoft.com/office/drawing/2016/ink" xmlns:am3d="http://schemas.microsoft.com/office/drawing/2017/model3d" xmlns:o="urn:schemas-microsoft-com:office:office" xmlns:oel="http://schemas.microsoft.com/office/2019/extlst" xmlns:r="http://schemas.openxmlformats.org/officeDocument/2006/relationships" xmlns:m="http://schemas.openxmlformats.org/officeDocument/2006/math" xmlns:v="urn:schemas-microsoft-com:vml" xmlns:wp14="http://schemas.microsoft.com/office/word/2010/wordprocessingDrawing" xmlns:wp="http://schemas.openxmlformats.org/drawingml/2006/wordprocessingDrawing" xmlns:w10="urn:schemas-microsoft-com:office:word" xmlns:w="http://schemas.openxmlformats.org/wordprocessingml/2006/main" xmlns:w14="http://schemas.microsoft.com/office/word/2010/wordml" xmlns:w15="http://schemas.microsoft.com/office/word/2012/wordml" xmlns:w16cex="http://schemas.microsoft.com/office/word/2018/wordml/cex" xmlns:w16cid="http://schemas.microsoft.com/office/word/2016/wordml/cid" xmlns:w16="http://schemas.microsoft.com/office/word/2018/wordml" xmlns:w16du="http://schemas.microsoft.com/office/word/2023/wordml/word16du" xmlns:w16sdtdh="http://schemas.microsoft.com/office/word/2020/wordml/sdtdatahash" xmlns:w16sdtfl="http://schemas.microsoft.com/office/word/2024/wordml/sdtformatlock" xmlns:w16se="http://schemas.microsoft.com/office/word/2015/wordml/symex" xmlns:wpg="http://schemas.microsoft.com/office/word/2010/wordprocessingGroup" xmlns:wpi="http://schemas.microsoft.com/office/word/2010/wordprocessingInk" xmlns:wne="http://schemas.microsoft.com/office/word/2006/wordml" xmlns:wps="http://schemas.microsoft.com/office/word/2010/wordprocessingShape" mc:Ignorable="w14 w15 w16se w16cid w16 w16cex w16sdtdh w16sdtfl w16du wp14">
   <w:abstractNum w:abstractNumId="0" w15:restartNumberingAfterBreak="0">
     <w:nsid w:val="018B6130"/>
     <w:multiLevelType w:val="multilevel"/>
@@ -48039,7 +47741,7 @@
 </file>
 
 <file path=word/styles.xml><?xml version="1.0" encoding="utf-8"?>
-<w:styles xmlns:mc="http://schemas.openxmlformats.org/markup-compatibility/2006" xmlns:r="http://schemas.openxmlformats.org/officeDocument/2006/relationships" xmlns:w="http://schemas.openxmlformats.org/wordprocessingml/2006/main" xmlns:w14="http://schemas.microsoft.com/office/word/2010/wordml" xmlns:w15="http://schemas.microsoft.com/office/word/2012/wordml" xmlns:w16cex="http://schemas.microsoft.com/office/word/2018/wordml/cex" xmlns:w16cid="http://schemas.microsoft.com/office/word/2016/wordml/cid" xmlns:w16="http://schemas.microsoft.com/office/word/2018/wordml" xmlns:w16sdtdh="http://schemas.microsoft.com/office/word/2020/wordml/sdtdatahash" xmlns:w16se="http://schemas.microsoft.com/office/word/2015/wordml/symex" mc:Ignorable="w14 w15 w16se w16cid w16 w16cex w16sdtdh">
+<w:styles xmlns:mc="http://schemas.openxmlformats.org/markup-compatibility/2006" xmlns:r="http://schemas.openxmlformats.org/officeDocument/2006/relationships" xmlns:w="http://schemas.openxmlformats.org/wordprocessingml/2006/main" xmlns:w14="http://schemas.microsoft.com/office/word/2010/wordml" xmlns:w15="http://schemas.microsoft.com/office/word/2012/wordml" xmlns:w16cex="http://schemas.microsoft.com/office/word/2018/wordml/cex" xmlns:w16cid="http://schemas.microsoft.com/office/word/2016/wordml/cid" xmlns:w16="http://schemas.microsoft.com/office/word/2018/wordml" xmlns:w16du="http://schemas.microsoft.com/office/word/2023/wordml/word16du" xmlns:w16sdtdh="http://schemas.microsoft.com/office/word/2020/wordml/sdtdatahash" xmlns:w16sdtfl="http://schemas.microsoft.com/office/word/2024/wordml/sdtformatlock" xmlns:w16se="http://schemas.microsoft.com/office/word/2015/wordml/symex" mc:Ignorable="w14 w15 w16se w16cid w16 w16cex w16sdtdh w16sdtfl w16du">
   <w:docDefaults>
     <w:rPrDefault>
       <w:rPr>

</xml_diff>